<commit_message>
Cambio de formatos de las practicas
</commit_message>
<xml_diff>
--- a/Semestre2/Redes/practica2/Practica 2 redes.docx
+++ b/Semestre2/Redes/practica2/Practica 2 redes.docx
@@ -4,18 +4,753 @@
   <w:body>
     <w:p>
       <w:pPr>
+        <w:pStyle w:val="Title"/>
+        <w:rPr>
+          <w:rFonts w:ascii="Lobster" w:cs="Lobster" w:eastAsia="Lobster" w:hAnsi="Lobster"/>
+        </w:rPr>
+      </w:pPr>
+      <w:bookmarkStart w:colFirst="0" w:colLast="0" w:name="_6v50f3smmsba" w:id="0"/>
+      <w:bookmarkEnd w:id="0"/>
+      <w:r>
+        <w:rPr>
+          <w:rFonts w:ascii="Lobster" w:cs="Lobster" w:eastAsia="Lobster" w:hAnsi="Lobster"/>
+          <w:rtl w:val="0"/>
+        </w:rPr>
+        <w:t xml:space="preserve">Práctica 2 RyC</w:t>
+      </w:r>
+    </w:p>
+    <w:p>
+      <w:pPr>
+        <w:rPr/>
+      </w:pPr>
+      <w:r>
+        <w:rPr>
+          <w:rtl w:val="0"/>
+        </w:rPr>
+      </w:r>
+    </w:p>
+    <w:sdt>
+      <w:sdtPr>
+        <w:docPartObj>
+          <w:docPartGallery w:val="Table of Contents"/>
+          <w:docPartUnique w:val="1"/>
+        </w:docPartObj>
+      </w:sdtPr>
+      <w:sdtContent>
+        <w:p>
+          <w:pPr>
+            <w:widowControl w:val="0"/>
+            <w:tabs>
+              <w:tab w:val="right" w:leader="dot" w:pos="12000"/>
+            </w:tabs>
+            <w:spacing w:before="60" w:line="240" w:lineRule="auto"/>
+            <w:rPr>
+              <w:b w:val="1"/>
+              <w:color w:val="000000"/>
+              <w:u w:val="none"/>
+            </w:rPr>
+          </w:pPr>
+          <w:r>
+            <w:fldChar w:fldCharType="begin"/>
+            <w:instrText xml:space="preserve"> TOC \h \u \z \t "Heading 1,1,Heading 2,2,Heading 3,3,Heading 4,4,Heading 5,5,Heading 6,6,"</w:instrText>
+            <w:fldChar w:fldCharType="separate"/>
+          </w:r>
+          <w:hyperlink w:anchor="_rk60d987vs9s">
+            <w:r>
+              <w:rPr>
+                <w:b w:val="1"/>
+                <w:color w:val="000000"/>
+                <w:u w:val="none"/>
+                <w:rtl w:val="0"/>
+              </w:rPr>
+              <w:t xml:space="preserve">1. ¿Cuál es la función de la capa de aplicación?</w:t>
+              <w:tab/>
+              <w:t xml:space="preserve">1</w:t>
+            </w:r>
+          </w:hyperlink>
+          <w:r>
+            <w:rPr>
+              <w:rtl w:val="0"/>
+            </w:rPr>
+          </w:r>
+        </w:p>
+        <w:p>
+          <w:pPr>
+            <w:widowControl w:val="0"/>
+            <w:tabs>
+              <w:tab w:val="right" w:leader="dot" w:pos="12000"/>
+            </w:tabs>
+            <w:spacing w:before="60" w:line="240" w:lineRule="auto"/>
+            <w:rPr>
+              <w:b w:val="1"/>
+              <w:color w:val="000000"/>
+              <w:u w:val="none"/>
+            </w:rPr>
+          </w:pPr>
+          <w:hyperlink w:anchor="_tle68cf660jg">
+            <w:r>
+              <w:rPr>
+                <w:b w:val="1"/>
+                <w:color w:val="000000"/>
+                <w:u w:val="none"/>
+                <w:rtl w:val="0"/>
+              </w:rPr>
+              <w:t xml:space="preserve">2. Si dos procesos deben comunicarse:</w:t>
+              <w:tab/>
+              <w:t xml:space="preserve">1</w:t>
+            </w:r>
+          </w:hyperlink>
+          <w:r>
+            <w:rPr>
+              <w:rtl w:val="0"/>
+            </w:rPr>
+          </w:r>
+        </w:p>
+        <w:p>
+          <w:pPr>
+            <w:widowControl w:val="0"/>
+            <w:tabs>
+              <w:tab w:val="right" w:leader="dot" w:pos="12000"/>
+            </w:tabs>
+            <w:spacing w:before="60" w:line="240" w:lineRule="auto"/>
+            <w:rPr>
+              <w:b w:val="1"/>
+              <w:color w:val="000000"/>
+              <w:u w:val="none"/>
+            </w:rPr>
+          </w:pPr>
+          <w:hyperlink w:anchor="_kwyfs22d083o">
+            <w:r>
+              <w:rPr>
+                <w:b w:val="1"/>
+                <w:color w:val="000000"/>
+                <w:u w:val="none"/>
+                <w:rtl w:val="0"/>
+              </w:rPr>
+              <w:t xml:space="preserve">3. Explique brevemente cómo es el modelo Cliente/Servidor. Dé un ejemplo de un sistema Cliente/Servidor en la “vida cotidiana” y un ejemplo de un sistema informático que siga el modelo Cliente/Servidor. ¿Conoce algún otro modelo de comunicación?</w:t>
+              <w:tab/>
+              <w:t xml:space="preserve">1</w:t>
+            </w:r>
+          </w:hyperlink>
+          <w:r>
+            <w:rPr>
+              <w:rtl w:val="0"/>
+            </w:rPr>
+          </w:r>
+        </w:p>
+        <w:p>
+          <w:pPr>
+            <w:widowControl w:val="0"/>
+            <w:tabs>
+              <w:tab w:val="right" w:leader="dot" w:pos="12000"/>
+            </w:tabs>
+            <w:spacing w:before="60" w:line="240" w:lineRule="auto"/>
+            <w:rPr>
+              <w:b w:val="1"/>
+              <w:color w:val="000000"/>
+              <w:u w:val="none"/>
+            </w:rPr>
+          </w:pPr>
+          <w:hyperlink w:anchor="_1shtanxaroa">
+            <w:r>
+              <w:rPr>
+                <w:b w:val="1"/>
+                <w:color w:val="000000"/>
+                <w:u w:val="none"/>
+                <w:rtl w:val="0"/>
+              </w:rPr>
+              <w:t xml:space="preserve">4. Describa la funcionalidad de la entidad genérica “Agente de usuario” o “User agent”.</w:t>
+              <w:tab/>
+              <w:t xml:space="preserve">2</w:t>
+            </w:r>
+          </w:hyperlink>
+          <w:r>
+            <w:rPr>
+              <w:rtl w:val="0"/>
+            </w:rPr>
+          </w:r>
+        </w:p>
+        <w:p>
+          <w:pPr>
+            <w:widowControl w:val="0"/>
+            <w:tabs>
+              <w:tab w:val="right" w:leader="dot" w:pos="12000"/>
+            </w:tabs>
+            <w:spacing w:before="60" w:line="240" w:lineRule="auto"/>
+            <w:rPr>
+              <w:b w:val="1"/>
+              <w:color w:val="000000"/>
+              <w:u w:val="none"/>
+            </w:rPr>
+          </w:pPr>
+          <w:hyperlink w:anchor="_vy5r7nmmb48r">
+            <w:r>
+              <w:rPr>
+                <w:b w:val="1"/>
+                <w:color w:val="000000"/>
+                <w:u w:val="none"/>
+                <w:rtl w:val="0"/>
+              </w:rPr>
+              <w:t xml:space="preserve">5. ¿Qué son y en qué se diferencian HTML y HTTP?</w:t>
+              <w:tab/>
+              <w:t xml:space="preserve">2</w:t>
+            </w:r>
+          </w:hyperlink>
+          <w:r>
+            <w:rPr>
+              <w:rtl w:val="0"/>
+            </w:rPr>
+          </w:r>
+        </w:p>
+        <w:p>
+          <w:pPr>
+            <w:widowControl w:val="0"/>
+            <w:tabs>
+              <w:tab w:val="right" w:leader="dot" w:pos="12000"/>
+            </w:tabs>
+            <w:spacing w:before="60" w:line="240" w:lineRule="auto"/>
+            <w:rPr>
+              <w:b w:val="1"/>
+              <w:color w:val="000000"/>
+              <w:u w:val="none"/>
+            </w:rPr>
+          </w:pPr>
+          <w:hyperlink w:anchor="_387i193wcgry">
+            <w:r>
+              <w:rPr>
+                <w:b w:val="1"/>
+                <w:color w:val="000000"/>
+                <w:u w:val="none"/>
+                <w:rtl w:val="0"/>
+              </w:rPr>
+              <w:t xml:space="preserve">6. HTTP tiene definido un formato de mensaje para los requerimientos y las respuestas. (Ayuda: apartado “Formato de mensaje HTTP”, Kurose).</w:t>
+              <w:tab/>
+              <w:t xml:space="preserve">2</w:t>
+            </w:r>
+          </w:hyperlink>
+          <w:r>
+            <w:rPr>
+              <w:rtl w:val="0"/>
+            </w:rPr>
+          </w:r>
+        </w:p>
+        <w:p>
+          <w:pPr>
+            <w:widowControl w:val="0"/>
+            <w:tabs>
+              <w:tab w:val="right" w:leader="dot" w:pos="12000"/>
+            </w:tabs>
+            <w:spacing w:before="60" w:line="240" w:lineRule="auto"/>
+            <w:rPr>
+              <w:b w:val="1"/>
+              <w:color w:val="000000"/>
+              <w:u w:val="none"/>
+            </w:rPr>
+          </w:pPr>
+          <w:hyperlink w:anchor="_axjcgj7htl49">
+            <w:r>
+              <w:rPr>
+                <w:b w:val="1"/>
+                <w:color w:val="000000"/>
+                <w:u w:val="none"/>
+                <w:rtl w:val="0"/>
+              </w:rPr>
+              <w:t xml:space="preserve">7. Utilizando la VM, abra una terminal e investigue sobre el comando curl. Analice para qué sirven los siguientes parámetros (-I, -H, -X, -s).</w:t>
+              <w:tab/>
+              <w:t xml:space="preserve">4</w:t>
+            </w:r>
+          </w:hyperlink>
+          <w:r>
+            <w:rPr>
+              <w:rtl w:val="0"/>
+            </w:rPr>
+          </w:r>
+        </w:p>
+        <w:p>
+          <w:pPr>
+            <w:widowControl w:val="0"/>
+            <w:tabs>
+              <w:tab w:val="right" w:leader="dot" w:pos="12000"/>
+            </w:tabs>
+            <w:spacing w:before="60" w:line="240" w:lineRule="auto"/>
+            <w:rPr>
+              <w:b w:val="1"/>
+              <w:color w:val="000000"/>
+              <w:u w:val="none"/>
+            </w:rPr>
+          </w:pPr>
+          <w:hyperlink w:anchor="_9yrfpn2dgscm">
+            <w:r>
+              <w:rPr>
+                <w:b w:val="1"/>
+                <w:color w:val="000000"/>
+                <w:u w:val="none"/>
+                <w:rtl w:val="0"/>
+              </w:rPr>
+              <w:t xml:space="preserve">8. Ejecute el comando curl sin ningún parámetro adicional y acceda a www.redes.unlp.edu.ar. Luego responda:</w:t>
+              <w:tab/>
+              <w:t xml:space="preserve">4</w:t>
+            </w:r>
+          </w:hyperlink>
+          <w:r>
+            <w:rPr>
+              <w:rtl w:val="0"/>
+            </w:rPr>
+          </w:r>
+        </w:p>
+        <w:p>
+          <w:pPr>
+            <w:widowControl w:val="0"/>
+            <w:tabs>
+              <w:tab w:val="right" w:leader="dot" w:pos="12000"/>
+            </w:tabs>
+            <w:spacing w:before="60" w:line="240" w:lineRule="auto"/>
+            <w:rPr>
+              <w:b w:val="1"/>
+              <w:color w:val="000000"/>
+              <w:u w:val="none"/>
+            </w:rPr>
+          </w:pPr>
+          <w:hyperlink w:anchor="_c5cdwc2u1muq">
+            <w:r>
+              <w:rPr>
+                <w:b w:val="1"/>
+                <w:color w:val="000000"/>
+                <w:u w:val="none"/>
+                <w:rtl w:val="0"/>
+              </w:rPr>
+              <w:t xml:space="preserve">9. Ejecute a continuación los siguientes comandos: curl -v -s www.redes.unlp.edu.ar &gt; /dev/null curl -I -v -s www.redes.unlp.edu.ar</w:t>
+              <w:tab/>
+              <w:t xml:space="preserve">5</w:t>
+            </w:r>
+          </w:hyperlink>
+          <w:r>
+            <w:rPr>
+              <w:rtl w:val="0"/>
+            </w:rPr>
+          </w:r>
+        </w:p>
+        <w:p>
+          <w:pPr>
+            <w:widowControl w:val="0"/>
+            <w:tabs>
+              <w:tab w:val="right" w:leader="dot" w:pos="12000"/>
+            </w:tabs>
+            <w:spacing w:before="60" w:line="240" w:lineRule="auto"/>
+            <w:rPr>
+              <w:b w:val="1"/>
+              <w:color w:val="000000"/>
+              <w:u w:val="none"/>
+            </w:rPr>
+          </w:pPr>
+          <w:hyperlink w:anchor="_824qyzjn4fzr">
+            <w:r>
+              <w:rPr>
+                <w:b w:val="1"/>
+                <w:color w:val="000000"/>
+                <w:u w:val="none"/>
+                <w:rtl w:val="0"/>
+              </w:rPr>
+              <w:t xml:space="preserve">10. ¿Qué indica la cabecera Date?</w:t>
+              <w:tab/>
+              <w:t xml:space="preserve">5</w:t>
+            </w:r>
+          </w:hyperlink>
+          <w:r>
+            <w:rPr>
+              <w:rtl w:val="0"/>
+            </w:rPr>
+          </w:r>
+        </w:p>
+        <w:p>
+          <w:pPr>
+            <w:widowControl w:val="0"/>
+            <w:tabs>
+              <w:tab w:val="right" w:leader="dot" w:pos="12000"/>
+            </w:tabs>
+            <w:spacing w:before="60" w:line="240" w:lineRule="auto"/>
+            <w:rPr>
+              <w:b w:val="1"/>
+              <w:color w:val="000000"/>
+              <w:u w:val="none"/>
+            </w:rPr>
+          </w:pPr>
+          <w:hyperlink w:anchor="_phrf6kvyjbpe">
+            <w:r>
+              <w:rPr>
+                <w:b w:val="1"/>
+                <w:color w:val="000000"/>
+                <w:u w:val="none"/>
+                <w:rtl w:val="0"/>
+              </w:rPr>
+              <w:t xml:space="preserve">11. En HTTP/1.0, ¿cómo sabe el cliente que ya recibió todo el objeto solicitado de manera completa? ¿Y en HTTP/1.1?</w:t>
+              <w:tab/>
+              <w:t xml:space="preserve">6</w:t>
+            </w:r>
+          </w:hyperlink>
+          <w:r>
+            <w:rPr>
+              <w:rtl w:val="0"/>
+            </w:rPr>
+          </w:r>
+        </w:p>
+        <w:p>
+          <w:pPr>
+            <w:widowControl w:val="0"/>
+            <w:tabs>
+              <w:tab w:val="right" w:leader="dot" w:pos="12000"/>
+            </w:tabs>
+            <w:spacing w:before="60" w:line="240" w:lineRule="auto"/>
+            <w:ind w:left="360" w:firstLine="0"/>
+            <w:rPr>
+              <w:color w:val="000000"/>
+              <w:u w:val="none"/>
+            </w:rPr>
+          </w:pPr>
+          <w:hyperlink w:anchor="_942papb5krvh">
+            <w:r>
+              <w:rPr>
+                <w:rFonts w:ascii="Sen" w:cs="Sen" w:eastAsia="Sen" w:hAnsi="Sen"/>
+                <w:b w:val="1"/>
+                <w:i w:val="0"/>
+                <w:smallCaps w:val="0"/>
+                <w:strike w:val="0"/>
+                <w:color w:val="000000"/>
+                <w:sz w:val="24"/>
+                <w:szCs w:val="24"/>
+                <w:u w:val="none"/>
+                <w:shd w:fill="auto" w:val="clear"/>
+                <w:vertAlign w:val="baseline"/>
+                <w:rtl w:val="0"/>
+              </w:rPr>
+              <w:t xml:space="preserve">HTTP/1.0</w:t>
+              <w:tab/>
+              <w:t xml:space="preserve">6</w:t>
+            </w:r>
+          </w:hyperlink>
+          <w:r>
+            <w:rPr>
+              <w:rtl w:val="0"/>
+            </w:rPr>
+          </w:r>
+        </w:p>
+        <w:p>
+          <w:pPr>
+            <w:widowControl w:val="0"/>
+            <w:tabs>
+              <w:tab w:val="right" w:leader="dot" w:pos="12000"/>
+            </w:tabs>
+            <w:spacing w:before="60" w:line="240" w:lineRule="auto"/>
+            <w:rPr>
+              <w:b w:val="1"/>
+              <w:color w:val="000000"/>
+              <w:u w:val="none"/>
+            </w:rPr>
+          </w:pPr>
+          <w:hyperlink w:anchor="_al5uszech8q8">
+            <w:r>
+              <w:rPr>
+                <w:b w:val="1"/>
+                <w:color w:val="000000"/>
+                <w:u w:val="none"/>
+                <w:rtl w:val="0"/>
+              </w:rPr>
+              <w:t xml:space="preserve">12. Investigue los distintos tipos de códigos de retorno de un servidor web y su significado. Considere que los mismos se clasifican en categorías (2XX, 3XX, 4XX, 5XX).</w:t>
+              <w:tab/>
+              <w:t xml:space="preserve">6</w:t>
+            </w:r>
+          </w:hyperlink>
+          <w:r>
+            <w:rPr>
+              <w:rtl w:val="0"/>
+            </w:rPr>
+          </w:r>
+        </w:p>
+        <w:p>
+          <w:pPr>
+            <w:widowControl w:val="0"/>
+            <w:tabs>
+              <w:tab w:val="right" w:leader="dot" w:pos="12000"/>
+            </w:tabs>
+            <w:spacing w:before="60" w:line="240" w:lineRule="auto"/>
+            <w:rPr>
+              <w:b w:val="1"/>
+              <w:color w:val="000000"/>
+              <w:u w:val="none"/>
+            </w:rPr>
+          </w:pPr>
+          <w:hyperlink w:anchor="_ez9osdi5rvy0">
+            <w:r>
+              <w:rPr>
+                <w:b w:val="1"/>
+                <w:color w:val="000000"/>
+                <w:u w:val="none"/>
+                <w:rtl w:val="0"/>
+              </w:rPr>
+              <w:t xml:space="preserve">13. Utilizando curl, realice un requerimiento con el método HEAD al sitio www.redes.unlp.edu.ar e indique:</w:t>
+              <w:tab/>
+              <w:t xml:space="preserve">8</w:t>
+            </w:r>
+          </w:hyperlink>
+          <w:r>
+            <w:rPr>
+              <w:rtl w:val="0"/>
+            </w:rPr>
+          </w:r>
+        </w:p>
+        <w:p>
+          <w:pPr>
+            <w:widowControl w:val="0"/>
+            <w:tabs>
+              <w:tab w:val="right" w:leader="dot" w:pos="12000"/>
+            </w:tabs>
+            <w:spacing w:before="60" w:line="240" w:lineRule="auto"/>
+            <w:rPr>
+              <w:b w:val="1"/>
+              <w:color w:val="000000"/>
+              <w:u w:val="none"/>
+            </w:rPr>
+          </w:pPr>
+          <w:hyperlink w:anchor="_fax4ezn3a7s0">
+            <w:r>
+              <w:rPr>
+                <w:b w:val="1"/>
+                <w:color w:val="000000"/>
+                <w:u w:val="none"/>
+                <w:rtl w:val="0"/>
+              </w:rPr>
+              <w:t xml:space="preserve">14. Utilizando curl, acceda al sitio www.redes.unlp.edu.ar/restringido/index.php y siga las instrucciones y las pistas que vaya recibiendo hasta obtener la respuesta final. Será de utilidad para resolver este ejercicio poder analizar tanto el contenido de cada página como los encabezados.</w:t>
+              <w:tab/>
+              <w:t xml:space="preserve">9</w:t>
+            </w:r>
+          </w:hyperlink>
+          <w:r>
+            <w:rPr>
+              <w:rtl w:val="0"/>
+            </w:rPr>
+          </w:r>
+        </w:p>
+        <w:p>
+          <w:pPr>
+            <w:widowControl w:val="0"/>
+            <w:tabs>
+              <w:tab w:val="right" w:leader="dot" w:pos="12000"/>
+            </w:tabs>
+            <w:spacing w:before="60" w:line="240" w:lineRule="auto"/>
+            <w:rPr>
+              <w:b w:val="1"/>
+              <w:color w:val="000000"/>
+              <w:u w:val="none"/>
+            </w:rPr>
+          </w:pPr>
+          <w:hyperlink w:anchor="_qcmxrmkk0km4">
+            <w:r>
+              <w:rPr>
+                <w:b w:val="1"/>
+                <w:color w:val="000000"/>
+                <w:u w:val="none"/>
+                <w:rtl w:val="0"/>
+              </w:rPr>
+              <w:t xml:space="preserve">15. Utilizando la VM, realice las siguientes pruebas:</w:t>
+              <w:tab/>
+              <w:t xml:space="preserve">10</w:t>
+            </w:r>
+          </w:hyperlink>
+          <w:r>
+            <w:rPr>
+              <w:rtl w:val="0"/>
+            </w:rPr>
+          </w:r>
+        </w:p>
+        <w:p>
+          <w:pPr>
+            <w:widowControl w:val="0"/>
+            <w:tabs>
+              <w:tab w:val="right" w:leader="dot" w:pos="12000"/>
+            </w:tabs>
+            <w:spacing w:before="60" w:line="240" w:lineRule="auto"/>
+            <w:rPr>
+              <w:b w:val="1"/>
+              <w:color w:val="000000"/>
+              <w:u w:val="none"/>
+            </w:rPr>
+          </w:pPr>
+          <w:hyperlink w:anchor="_u6ohy4c3v41p">
+            <w:r>
+              <w:rPr>
+                <w:b w:val="1"/>
+                <w:color w:val="000000"/>
+                <w:u w:val="none"/>
+                <w:rtl w:val="0"/>
+              </w:rPr>
+              <w:t xml:space="preserve">16. En base a lo obtenido en el ejercicio anterior, responda:</w:t>
+              <w:tab/>
+              <w:t xml:space="preserve">10</w:t>
+            </w:r>
+          </w:hyperlink>
+          <w:r>
+            <w:rPr>
+              <w:rtl w:val="0"/>
+            </w:rPr>
+          </w:r>
+        </w:p>
+        <w:p>
+          <w:pPr>
+            <w:widowControl w:val="0"/>
+            <w:tabs>
+              <w:tab w:val="right" w:leader="dot" w:pos="12000"/>
+            </w:tabs>
+            <w:spacing w:before="60" w:line="240" w:lineRule="auto"/>
+            <w:rPr>
+              <w:b w:val="1"/>
+              <w:color w:val="000000"/>
+              <w:u w:val="none"/>
+            </w:rPr>
+          </w:pPr>
+          <w:hyperlink w:anchor="_jqra1qxkvvbh">
+            <w:r>
+              <w:rPr>
+                <w:b w:val="1"/>
+                <w:color w:val="000000"/>
+                <w:u w:val="none"/>
+                <w:rtl w:val="0"/>
+              </w:rPr>
+              <w:t xml:space="preserve">17. En el siguiente ejercicio, exploramos la diferencia entre los métodos POST y GET utilizando la VM y la herramienta Wireshark. Para ello, siga los siguientes pasos:</w:t>
+              <w:tab/>
+              <w:t xml:space="preserve">11</w:t>
+            </w:r>
+          </w:hyperlink>
+          <w:r>
+            <w:rPr>
+              <w:rtl w:val="0"/>
+            </w:rPr>
+          </w:r>
+        </w:p>
+        <w:p>
+          <w:pPr>
+            <w:widowControl w:val="0"/>
+            <w:tabs>
+              <w:tab w:val="right" w:leader="dot" w:pos="12000"/>
+            </w:tabs>
+            <w:spacing w:before="60" w:line="240" w:lineRule="auto"/>
+            <w:rPr>
+              <w:b w:val="1"/>
+              <w:color w:val="000000"/>
+              <w:u w:val="none"/>
+            </w:rPr>
+          </w:pPr>
+          <w:hyperlink w:anchor="_d7ajglmnf6y">
+            <w:r>
+              <w:rPr>
+                <w:b w:val="1"/>
+                <w:color w:val="000000"/>
+                <w:u w:val="none"/>
+                <w:rtl w:val="0"/>
+              </w:rPr>
+              <w:t xml:space="preserve">18. Investigue cuál es el principal uso que se le da a las cabeceras Set-Cookie y Cookie en HTTP y qué relación tienen con el funcionamiento del protocolo HTTP.</w:t>
+              <w:tab/>
+              <w:t xml:space="preserve">12</w:t>
+            </w:r>
+          </w:hyperlink>
+          <w:r>
+            <w:rPr>
+              <w:rtl w:val="0"/>
+            </w:rPr>
+          </w:r>
+        </w:p>
+        <w:p>
+          <w:pPr>
+            <w:widowControl w:val="0"/>
+            <w:tabs>
+              <w:tab w:val="right" w:leader="dot" w:pos="12000"/>
+            </w:tabs>
+            <w:spacing w:before="60" w:line="240" w:lineRule="auto"/>
+            <w:rPr>
+              <w:b w:val="1"/>
+              <w:color w:val="000000"/>
+              <w:u w:val="none"/>
+            </w:rPr>
+          </w:pPr>
+          <w:hyperlink w:anchor="_v4uywhg7rbp2">
+            <w:r>
+              <w:rPr>
+                <w:b w:val="1"/>
+                <w:color w:val="000000"/>
+                <w:u w:val="none"/>
+                <w:rtl w:val="0"/>
+              </w:rPr>
+              <w:t xml:space="preserve">19. ¿Cuál es la diferencia entre un protocolo binario y uno basado en texto? ¿De qué tipo de protocolo se trata HTTP/1.0, HTTP/1.1 y HTTP/2?</w:t>
+              <w:tab/>
+              <w:t xml:space="preserve">13</w:t>
+            </w:r>
+          </w:hyperlink>
+          <w:r>
+            <w:rPr>
+              <w:rtl w:val="0"/>
+            </w:rPr>
+          </w:r>
+        </w:p>
+        <w:p>
+          <w:pPr>
+            <w:widowControl w:val="0"/>
+            <w:tabs>
+              <w:tab w:val="right" w:leader="dot" w:pos="12000"/>
+            </w:tabs>
+            <w:spacing w:before="60" w:line="240" w:lineRule="auto"/>
+            <w:rPr>
+              <w:b w:val="1"/>
+              <w:color w:val="000000"/>
+              <w:u w:val="none"/>
+            </w:rPr>
+          </w:pPr>
+          <w:hyperlink w:anchor="_2p4vu2qo5g74">
+            <w:r>
+              <w:rPr>
+                <w:b w:val="1"/>
+                <w:color w:val="000000"/>
+                <w:u w:val="none"/>
+                <w:rtl w:val="0"/>
+              </w:rPr>
+              <w:t xml:space="preserve">20. Responder las siguientes preguntas:</w:t>
+              <w:tab/>
+              <w:t xml:space="preserve">14</w:t>
+            </w:r>
+          </w:hyperlink>
+          <w:r>
+            <w:rPr>
+              <w:rtl w:val="0"/>
+            </w:rPr>
+          </w:r>
+          <w:r>
+            <w:fldChar w:fldCharType="end"/>
+          </w:r>
+        </w:p>
+      </w:sdtContent>
+    </w:sdt>
+    <w:p>
+      <w:pPr>
+        <w:rPr/>
+      </w:pPr>
+      <w:r>
+        <w:rPr>
+          <w:rtl w:val="0"/>
+        </w:rPr>
+      </w:r>
+    </w:p>
+    <w:p>
+      <w:pPr>
+        <w:pStyle w:val="Heading2"/>
         <w:numPr>
           <w:ilvl w:val="0"/>
-          <w:numId w:val="15"/>
+          <w:numId w:val="18"/>
         </w:numPr>
         <w:ind w:left="141.73228346456688" w:hanging="360"/>
-        <w:rPr>
-          <w:b w:val="1"/>
-        </w:rPr>
-      </w:pPr>
-      <w:r>
-        <w:rPr>
-          <w:b w:val="1"/>
+        <w:rPr/>
+      </w:pPr>
+      <w:bookmarkStart w:colFirst="0" w:colLast="0" w:name="_rk60d987vs9s" w:id="1"/>
+      <w:bookmarkEnd w:id="1"/>
+      <w:r>
+        <w:rPr>
           <w:rtl w:val="0"/>
         </w:rPr>
         <w:t xml:space="preserve">¿Cuál es la función de la capa de aplicación? </w:t>
@@ -35,18 +770,18 @@
     </w:p>
     <w:p>
       <w:pPr>
+        <w:pStyle w:val="Heading2"/>
         <w:numPr>
           <w:ilvl w:val="0"/>
-          <w:numId w:val="15"/>
+          <w:numId w:val="18"/>
         </w:numPr>
         <w:ind w:left="141.73228346456688" w:hanging="360"/>
-        <w:rPr>
-          <w:b w:val="1"/>
-        </w:rPr>
-      </w:pPr>
-      <w:r>
-        <w:rPr>
-          <w:b w:val="1"/>
+        <w:rPr/>
+      </w:pPr>
+      <w:bookmarkStart w:colFirst="0" w:colLast="0" w:name="_tle68cf660jg" w:id="2"/>
+      <w:bookmarkEnd w:id="2"/>
+      <w:r>
+        <w:rPr>
           <w:rtl w:val="0"/>
         </w:rPr>
         <w:t xml:space="preserve">Si dos procesos deben comunicarse: </w:t>
@@ -113,18 +848,20 @@
     </w:p>
     <w:p>
       <w:pPr>
+        <w:pStyle w:val="Heading2"/>
         <w:numPr>
           <w:ilvl w:val="0"/>
-          <w:numId w:val="15"/>
+          <w:numId w:val="18"/>
         </w:numPr>
-        <w:ind w:left="141.73228346456688" w:hanging="360"/>
-        <w:rPr>
-          <w:b w:val="1"/>
-        </w:rPr>
-      </w:pPr>
-      <w:r>
-        <w:rPr>
-          <w:b w:val="1"/>
+        <w:rPr>
+          <w:sz w:val="28"/>
+          <w:szCs w:val="28"/>
+        </w:rPr>
+      </w:pPr>
+      <w:bookmarkStart w:colFirst="0" w:colLast="0" w:name="_kwyfs22d083o" w:id="3"/>
+      <w:bookmarkEnd w:id="3"/>
+      <w:r>
+        <w:rPr>
           <w:rtl w:val="0"/>
         </w:rPr>
         <w:t xml:space="preserve">Explique brevemente cómo es el modelo Cliente/Servidor. Dé un ejemplo de un sistema Cliente/Servidor en la “vida cotidiana” y un ejemplo de un sistema informático que siga el modelo Cliente/Servidor. ¿Conoce algún otro modelo de comunicación? </w:t>
@@ -140,85 +877,6 @@
           <w:rtl w:val="0"/>
         </w:rPr>
         <w:t xml:space="preserve">El modelo Cliente/Servidor es un esquema de comunicación en el que dos partes interactúan:</w:t>
-      </w:r>
-    </w:p>
-    <w:p>
-      <w:pPr>
-        <w:numPr>
-          <w:ilvl w:val="0"/>
-          <w:numId w:val="14"/>
-        </w:numPr>
-        <w:ind w:left="720" w:hanging="360"/>
-        <w:rPr>
-          <w:u w:val="none"/>
-        </w:rPr>
-      </w:pPr>
-      <w:r>
-        <w:rPr>
-          <w:rtl w:val="0"/>
-        </w:rPr>
-        <w:t xml:space="preserve">Cliente: Es la parte que realiza solicitudes de servicios o recursos.</w:t>
-      </w:r>
-    </w:p>
-    <w:p>
-      <w:pPr>
-        <w:numPr>
-          <w:ilvl w:val="0"/>
-          <w:numId w:val="14"/>
-        </w:numPr>
-        <w:ind w:left="720" w:hanging="360"/>
-        <w:rPr>
-          <w:u w:val="none"/>
-        </w:rPr>
-      </w:pPr>
-      <w:r>
-        <w:rPr>
-          <w:rtl w:val="0"/>
-        </w:rPr>
-        <w:t xml:space="preserve">Servidor: Es la parte que proporciona estos servicios o recursos solicitados.</w:t>
-      </w:r>
-    </w:p>
-    <w:p>
-      <w:pPr>
-        <w:ind w:left="0" w:firstLine="0"/>
-        <w:rPr/>
-      </w:pPr>
-      <w:r>
-        <w:rPr>
-          <w:rtl w:val="0"/>
-        </w:rPr>
-        <w:t xml:space="preserve">En este modelo, el cliente inicia la comunicación y espera una respuesta del servidor, quien maneja la solicitud y devuelve los datos o resultados al cliente. El servidor corre el servicio esperando de forma pasiva la conexión. </w:t>
-      </w:r>
-    </w:p>
-    <w:p>
-      <w:pPr>
-        <w:ind w:left="0" w:firstLine="0"/>
-        <w:rPr/>
-      </w:pPr>
-      <w:r>
-        <w:rPr>
-          <w:b w:val="1"/>
-          <w:rtl w:val="0"/>
-        </w:rPr>
-        <w:t xml:space="preserve">Ejemplo </w:t>
-      </w:r>
-      <w:r>
-        <w:rPr>
-          <w:rtl w:val="0"/>
-        </w:rPr>
-        <w:t xml:space="preserve">en la vida cotidiana:</w:t>
-      </w:r>
-    </w:p>
-    <w:p>
-      <w:pPr>
-        <w:ind w:left="141.73228346456688" w:firstLine="0"/>
-        <w:rPr/>
-      </w:pPr>
-      <w:r>
-        <w:rPr>
-          <w:rtl w:val="0"/>
-        </w:rPr>
-        <w:t xml:space="preserve">Cajero automático (ATM):</w:t>
       </w:r>
     </w:p>
     <w:p>
@@ -236,7 +894,7 @@
         <w:rPr>
           <w:rtl w:val="0"/>
         </w:rPr>
-        <w:t xml:space="preserve">Cliente: La persona que utiliza la tarjeta para solicitar dinero o consultar su saldo.</w:t>
+        <w:t xml:space="preserve">Cliente: Es la parte que realiza solicitudes de servicios o recursos.</w:t>
       </w:r>
     </w:p>
     <w:p>
@@ -254,113 +912,193 @@
         <w:rPr>
           <w:rtl w:val="0"/>
         </w:rPr>
-        <w:t xml:space="preserve">Servidor: El sistema bancario central que valida la solicitud y autoriza las transacciones.</w:t>
+        <w:t xml:space="preserve">Servidor: Es la parte que proporciona estos servicios o recursos solicitados.</w:t>
+      </w:r>
+    </w:p>
+    <w:p>
+      <w:pPr>
+        <w:ind w:left="0" w:firstLine="0"/>
+        <w:rPr/>
+      </w:pPr>
+      <w:r>
+        <w:rPr>
+          <w:rtl w:val="0"/>
+        </w:rPr>
+        <w:t xml:space="preserve">En este modelo, el cliente inicia la comunicación y espera una respuesta del servidor, quien maneja la solicitud y devuelve los datos o resultados al cliente. El servidor corre el servicio esperando de forma pasiva la conexión. </w:t>
+      </w:r>
+    </w:p>
+    <w:p>
+      <w:pPr>
+        <w:ind w:left="0" w:firstLine="0"/>
+        <w:rPr/>
+      </w:pPr>
+      <w:r>
+        <w:rPr>
+          <w:b w:val="1"/>
+          <w:rtl w:val="0"/>
+        </w:rPr>
+        <w:t xml:space="preserve">Ejemplo </w:t>
+      </w:r>
+      <w:r>
+        <w:rPr>
+          <w:rtl w:val="0"/>
+        </w:rPr>
+        <w:t xml:space="preserve">en la vida cotidiana:</w:t>
+      </w:r>
+    </w:p>
+    <w:p>
+      <w:pPr>
+        <w:ind w:left="141.73228346456688" w:firstLine="0"/>
+        <w:rPr/>
+      </w:pPr>
+      <w:r>
+        <w:rPr>
+          <w:rtl w:val="0"/>
+        </w:rPr>
+        <w:t xml:space="preserve">Cajero automático (ATM):</w:t>
       </w:r>
     </w:p>
     <w:p>
       <w:pPr>
         <w:numPr>
           <w:ilvl w:val="0"/>
-          <w:numId w:val="15"/>
+          <w:numId w:val="10"/>
+        </w:numPr>
+        <w:ind w:left="720" w:hanging="360"/>
+        <w:rPr>
+          <w:u w:val="none"/>
+        </w:rPr>
+      </w:pPr>
+      <w:r>
+        <w:rPr>
+          <w:rtl w:val="0"/>
+        </w:rPr>
+        <w:t xml:space="preserve">Cliente: La persona que utiliza la tarjeta para solicitar dinero o consultar su saldo.</w:t>
+      </w:r>
+    </w:p>
+    <w:p>
+      <w:pPr>
+        <w:numPr>
+          <w:ilvl w:val="0"/>
+          <w:numId w:val="10"/>
+        </w:numPr>
+        <w:spacing w:after="0" w:afterAutospacing="0"/>
+        <w:ind w:left="720" w:hanging="360"/>
+        <w:rPr>
+          <w:u w:val="none"/>
+        </w:rPr>
+      </w:pPr>
+      <w:r>
+        <w:rPr>
+          <w:rtl w:val="0"/>
+        </w:rPr>
+        <w:t xml:space="preserve">Servidor: El sistema bancario central que valida la solicitud y autoriza las transacciones.</w:t>
+      </w:r>
+    </w:p>
+    <w:p>
+      <w:pPr>
+        <w:pStyle w:val="Heading2"/>
+        <w:numPr>
+          <w:ilvl w:val="0"/>
+          <w:numId w:val="18"/>
+        </w:numPr>
+        <w:spacing w:before="0" w:beforeAutospacing="0"/>
+        <w:ind w:left="141.73228346456688" w:hanging="360"/>
+        <w:rPr/>
+      </w:pPr>
+      <w:bookmarkStart w:colFirst="0" w:colLast="0" w:name="_1shtanxaroa" w:id="4"/>
+      <w:bookmarkEnd w:id="4"/>
+      <w:r>
+        <w:rPr>
+          <w:rtl w:val="0"/>
+        </w:rPr>
+        <w:t xml:space="preserve">Describa la funcionalidad de la entidad genérica “Agente de usuario” o “User agent”. </w:t>
+      </w:r>
+    </w:p>
+    <w:p>
+      <w:pPr>
+        <w:ind w:left="141.73228346456688" w:firstLine="0"/>
+        <w:rPr/>
+      </w:pPr>
+      <w:r>
+        <w:rPr>
+          <w:rtl w:val="0"/>
+        </w:rPr>
+        <w:t xml:space="preserve">En HTTP la línea de cabecera User-agent especifica el agente de usuario, es decir, el tipo de navegador que está haciendo la solicitud al servidor.</w:t>
+      </w:r>
+    </w:p>
+    <w:p>
+      <w:pPr>
+        <w:ind w:left="141.73228346456688" w:firstLine="0"/>
+        <w:rPr/>
+      </w:pPr>
+      <w:r>
+        <w:rPr>
+          <w:rtl w:val="0"/>
+        </w:rPr>
+        <w:t xml:space="preserve">Si no hablamos de HTTP estamos hablando del navegador o software usado para acceder en nombre del usuario en la red.</w:t>
+      </w:r>
+    </w:p>
+    <w:p>
+      <w:pPr>
+        <w:pStyle w:val="Heading2"/>
+        <w:numPr>
+          <w:ilvl w:val="0"/>
+          <w:numId w:val="18"/>
         </w:numPr>
         <w:ind w:left="141.73228346456688" w:hanging="360"/>
-        <w:rPr>
-          <w:b w:val="1"/>
-          <w:u w:val="none"/>
-        </w:rPr>
-      </w:pPr>
-      <w:r>
-        <w:rPr>
-          <w:b w:val="1"/>
-          <w:rtl w:val="0"/>
-        </w:rPr>
-        <w:t xml:space="preserve">Describa la funcionalidad de la entidad genérica “Agente de usuario” o “User agent”. </w:t>
-      </w:r>
-    </w:p>
-    <w:p>
-      <w:pPr>
-        <w:ind w:left="141.73228346456688" w:firstLine="0"/>
-        <w:rPr/>
-      </w:pPr>
-      <w:r>
-        <w:rPr>
-          <w:rtl w:val="0"/>
-        </w:rPr>
-        <w:t xml:space="preserve">En HTTP la línea de cabecera User-agent especifica el agente de usuario, es decir, el tipo de navegador que está haciendo la solicitud al servidor.</w:t>
-      </w:r>
-    </w:p>
-    <w:p>
-      <w:pPr>
-        <w:ind w:left="141.73228346456688" w:firstLine="0"/>
-        <w:rPr/>
-      </w:pPr>
-      <w:r>
-        <w:rPr>
-          <w:rtl w:val="0"/>
-        </w:rPr>
-        <w:t xml:space="preserve">Si no hablamos de HTTP estamos hablando del navegador o software usado para acceder en nombre del usuario en la red.</w:t>
+        <w:rPr/>
+      </w:pPr>
+      <w:bookmarkStart w:colFirst="0" w:colLast="0" w:name="_vy5r7nmmb48r" w:id="5"/>
+      <w:bookmarkEnd w:id="5"/>
+      <w:r>
+        <w:rPr>
+          <w:rtl w:val="0"/>
+        </w:rPr>
+        <w:t xml:space="preserve">¿Qué son y en qué se diferencian HTML y HTTP? </w:t>
+      </w:r>
+    </w:p>
+    <w:p>
+      <w:pPr>
+        <w:spacing w:after="240" w:before="240" w:lineRule="auto"/>
+        <w:rPr/>
+      </w:pPr>
+      <w:r>
+        <w:rPr>
+          <w:rtl w:val="0"/>
+        </w:rPr>
+        <w:t xml:space="preserve">HTML (Hypertext Markup Language) es el lenguaje utilizado para estructurar y presentar el contenido en una página web, como texto, imágenes y enlaces.</w:t>
+      </w:r>
+    </w:p>
+    <w:p>
+      <w:pPr>
+        <w:spacing w:after="240" w:before="240" w:lineRule="auto"/>
+        <w:rPr/>
+      </w:pPr>
+      <w:r>
+        <w:rPr>
+          <w:rtl w:val="0"/>
+        </w:rPr>
+        <w:t xml:space="preserve">HTTP (Hypertext Transfer Protocol) es el protocolo que gestiona la comunicación entre el navegador y el servidor, permitiendo la transferencia de archivos y datos en la web.</w:t>
+      </w:r>
+    </w:p>
+    <w:p>
+      <w:pPr>
+        <w:spacing w:after="240" w:before="240" w:lineRule="auto"/>
+        <w:rPr/>
+      </w:pPr>
+      <w:r>
+        <w:rPr>
+          <w:rtl w:val="0"/>
+        </w:rPr>
+        <w:t xml:space="preserve">En resumen:</w:t>
       </w:r>
     </w:p>
     <w:p>
       <w:pPr>
         <w:numPr>
           <w:ilvl w:val="0"/>
-          <w:numId w:val="15"/>
-        </w:numPr>
-        <w:ind w:left="141.73228346456688" w:hanging="360"/>
-        <w:rPr>
-          <w:b w:val="1"/>
-        </w:rPr>
-      </w:pPr>
-      <w:r>
-        <w:rPr>
-          <w:b w:val="1"/>
-          <w:rtl w:val="0"/>
-        </w:rPr>
-        <w:t xml:space="preserve">¿Qué son y en qué se diferencian HTML y HTTP? </w:t>
-      </w:r>
-    </w:p>
-    <w:p>
-      <w:pPr>
-        <w:spacing w:after="240" w:before="240" w:lineRule="auto"/>
-        <w:rPr/>
-      </w:pPr>
-      <w:r>
-        <w:rPr>
-          <w:rtl w:val="0"/>
-        </w:rPr>
-        <w:t xml:space="preserve">HTML (Hypertext Markup Language) es el lenguaje utilizado para estructurar y presentar el contenido en una página web, como texto, imágenes y enlaces.</w:t>
-      </w:r>
-    </w:p>
-    <w:p>
-      <w:pPr>
-        <w:spacing w:after="240" w:before="240" w:lineRule="auto"/>
-        <w:rPr/>
-      </w:pPr>
-      <w:r>
-        <w:rPr>
-          <w:rtl w:val="0"/>
-        </w:rPr>
-        <w:t xml:space="preserve">HTTP (Hypertext Transfer Protocol) es el protocolo que gestiona la comunicación entre el navegador y el servidor, permitiendo la transferencia de archivos y datos en la web.</w:t>
-      </w:r>
-    </w:p>
-    <w:p>
-      <w:pPr>
-        <w:spacing w:after="240" w:before="240" w:lineRule="auto"/>
-        <w:rPr/>
-      </w:pPr>
-      <w:r>
-        <w:rPr>
-          <w:rtl w:val="0"/>
-        </w:rPr>
-        <w:t xml:space="preserve">En resumen:</w:t>
-      </w:r>
-    </w:p>
-    <w:p>
-      <w:pPr>
-        <w:numPr>
-          <w:ilvl w:val="0"/>
-          <w:numId w:val="3"/>
+          <w:numId w:val="1"/>
         </w:numPr>
         <w:spacing w:after="0" w:afterAutospacing="0" w:before="240" w:lineRule="auto"/>
         <w:ind w:left="720" w:hanging="360"/>
@@ -377,7 +1115,7 @@
       <w:pPr>
         <w:numPr>
           <w:ilvl w:val="0"/>
-          <w:numId w:val="3"/>
+          <w:numId w:val="1"/>
         </w:numPr>
         <w:spacing w:after="240" w:before="0" w:beforeAutospacing="0" w:lineRule="auto"/>
         <w:ind w:left="720" w:hanging="360"/>
@@ -405,15 +1143,14 @@
     </w:p>
     <w:p>
       <w:pPr>
-        <w:spacing w:after="240" w:before="240" w:lineRule="auto"/>
-        <w:ind w:left="0" w:firstLine="0"/>
-        <w:rPr>
-          <w:b w:val="1"/>
-        </w:rPr>
-      </w:pPr>
-      <w:r>
-        <w:rPr>
-          <w:b w:val="1"/>
+        <w:pStyle w:val="Heading2"/>
+        <w:spacing w:after="240" w:before="240" w:lineRule="auto"/>
+        <w:rPr/>
+      </w:pPr>
+      <w:bookmarkStart w:colFirst="0" w:colLast="0" w:name="_387i193wcgry" w:id="6"/>
+      <w:bookmarkEnd w:id="6"/>
+      <w:r>
+        <w:rPr>
           <w:rtl w:val="0"/>
         </w:rPr>
         <w:t xml:space="preserve">6. HTTP tiene definido un formato de mensaje para los requerimientos y las respuestas. (Ayuda: apartado “Formato de mensaje HTTP”, Kurose). </w:t>
@@ -456,7 +1193,7 @@
       <w:pPr>
         <w:numPr>
           <w:ilvl w:val="0"/>
-          <w:numId w:val="13"/>
+          <w:numId w:val="2"/>
         </w:numPr>
         <w:spacing w:after="0" w:afterAutospacing="0" w:before="240" w:lineRule="auto"/>
         <w:ind w:left="720" w:hanging="360"/>
@@ -475,7 +1212,7 @@
       <w:pPr>
         <w:numPr>
           <w:ilvl w:val="0"/>
-          <w:numId w:val="13"/>
+          <w:numId w:val="2"/>
         </w:numPr>
         <w:spacing w:after="0" w:afterAutospacing="0" w:before="0" w:beforeAutospacing="0" w:lineRule="auto"/>
         <w:ind w:left="720" w:hanging="360"/>
@@ -494,7 +1231,7 @@
       <w:pPr>
         <w:numPr>
           <w:ilvl w:val="0"/>
-          <w:numId w:val="13"/>
+          <w:numId w:val="2"/>
         </w:numPr>
         <w:spacing w:after="0" w:afterAutospacing="0" w:before="0" w:beforeAutospacing="0" w:lineRule="auto"/>
         <w:ind w:left="720" w:hanging="360"/>
@@ -513,7 +1250,7 @@
       <w:pPr>
         <w:numPr>
           <w:ilvl w:val="0"/>
-          <w:numId w:val="13"/>
+          <w:numId w:val="2"/>
         </w:numPr>
         <w:spacing w:after="0" w:afterAutospacing="0" w:before="0" w:beforeAutospacing="0" w:lineRule="auto"/>
         <w:ind w:left="720" w:hanging="360"/>
@@ -532,7 +1269,7 @@
       <w:pPr>
         <w:numPr>
           <w:ilvl w:val="0"/>
-          <w:numId w:val="13"/>
+          <w:numId w:val="2"/>
         </w:numPr>
         <w:spacing w:after="0" w:afterAutospacing="0" w:before="0" w:beforeAutospacing="0" w:lineRule="auto"/>
         <w:ind w:left="720" w:hanging="360"/>
@@ -551,7 +1288,7 @@
       <w:pPr>
         <w:numPr>
           <w:ilvl w:val="0"/>
-          <w:numId w:val="13"/>
+          <w:numId w:val="2"/>
         </w:numPr>
         <w:spacing w:after="0" w:afterAutospacing="0" w:before="0" w:beforeAutospacing="0" w:lineRule="auto"/>
         <w:ind w:left="720" w:hanging="360"/>
@@ -570,7 +1307,7 @@
       <w:pPr>
         <w:numPr>
           <w:ilvl w:val="0"/>
-          <w:numId w:val="13"/>
+          <w:numId w:val="2"/>
         </w:numPr>
         <w:spacing w:after="0" w:afterAutospacing="0" w:before="0" w:beforeAutospacing="0" w:lineRule="auto"/>
         <w:ind w:left="720" w:hanging="360"/>
@@ -589,7 +1326,7 @@
       <w:pPr>
         <w:numPr>
           <w:ilvl w:val="0"/>
-          <w:numId w:val="13"/>
+          <w:numId w:val="2"/>
         </w:numPr>
         <w:spacing w:after="0" w:afterAutospacing="0" w:before="0" w:beforeAutospacing="0" w:lineRule="auto"/>
         <w:ind w:left="720" w:hanging="360"/>
@@ -608,7 +1345,7 @@
       <w:pPr>
         <w:numPr>
           <w:ilvl w:val="0"/>
-          <w:numId w:val="13"/>
+          <w:numId w:val="2"/>
         </w:numPr>
         <w:spacing w:after="240" w:before="0" w:beforeAutospacing="0" w:lineRule="auto"/>
         <w:ind w:left="720" w:hanging="360"/>
@@ -639,7 +1376,7 @@
       <w:pPr>
         <w:numPr>
           <w:ilvl w:val="0"/>
-          <w:numId w:val="4"/>
+          <w:numId w:val="7"/>
         </w:numPr>
         <w:spacing w:after="0" w:afterAutospacing="0" w:before="240" w:lineRule="auto"/>
         <w:ind w:left="720" w:hanging="360"/>
@@ -695,7 +1432,7 @@
       <w:pPr>
         <w:numPr>
           <w:ilvl w:val="0"/>
-          <w:numId w:val="4"/>
+          <w:numId w:val="7"/>
         </w:numPr>
         <w:spacing w:after="0" w:afterAutospacing="0" w:before="0" w:beforeAutospacing="0" w:lineRule="auto"/>
         <w:ind w:left="720" w:hanging="360"/>
@@ -738,7 +1475,7 @@
       <w:pPr>
         <w:numPr>
           <w:ilvl w:val="0"/>
-          <w:numId w:val="4"/>
+          <w:numId w:val="7"/>
         </w:numPr>
         <w:spacing w:after="0" w:afterAutospacing="0" w:before="0" w:beforeAutospacing="0" w:lineRule="auto"/>
         <w:ind w:left="720" w:hanging="360"/>
@@ -781,7 +1518,7 @@
       <w:pPr>
         <w:numPr>
           <w:ilvl w:val="0"/>
-          <w:numId w:val="4"/>
+          <w:numId w:val="7"/>
         </w:numPr>
         <w:spacing w:after="240" w:before="0" w:beforeAutospacing="0" w:lineRule="auto"/>
         <w:ind w:left="720" w:hanging="360"/>
@@ -879,14 +1616,14 @@
     </w:p>
     <w:p>
       <w:pPr>
-        <w:spacing w:after="240" w:before="240" w:lineRule="auto"/>
-        <w:rPr>
-          <w:b w:val="1"/>
-        </w:rPr>
-      </w:pPr>
-      <w:r>
-        <w:rPr>
-          <w:b w:val="1"/>
+        <w:pStyle w:val="Heading2"/>
+        <w:spacing w:after="240" w:before="240" w:lineRule="auto"/>
+        <w:rPr/>
+      </w:pPr>
+      <w:bookmarkStart w:colFirst="0" w:colLast="0" w:name="_axjcgj7htl49" w:id="7"/>
+      <w:bookmarkEnd w:id="7"/>
+      <w:r>
+        <w:rPr>
           <w:rtl w:val="0"/>
         </w:rPr>
         <w:t xml:space="preserve">7. Utilizando la VM, abra una terminal e investigue sobre el comando curl. Analice para qué sirven los siguientes parámetros (-I, -H, -X, -s). </w:t>
@@ -1061,15 +1798,14 @@
     </w:p>
     <w:p>
       <w:pPr>
-        <w:spacing w:after="240" w:before="240" w:lineRule="auto"/>
-        <w:ind w:left="0" w:firstLine="0"/>
-        <w:rPr>
-          <w:b w:val="1"/>
-        </w:rPr>
-      </w:pPr>
-      <w:r>
-        <w:rPr>
-          <w:b w:val="1"/>
+        <w:pStyle w:val="Heading2"/>
+        <w:spacing w:after="240" w:before="240" w:lineRule="auto"/>
+        <w:rPr/>
+      </w:pPr>
+      <w:bookmarkStart w:colFirst="0" w:colLast="0" w:name="_9yrfpn2dgscm" w:id="8"/>
+      <w:bookmarkEnd w:id="8"/>
+      <w:r>
+        <w:rPr>
           <w:rtl w:val="0"/>
         </w:rPr>
         <w:t xml:space="preserve">8. Ejecute el comando curl sin ningún parámetro adicional y acceda a www.redes.unlp.edu.ar. Luego responda: </w:t>
@@ -1207,15 +1943,14 @@
     </w:p>
     <w:p>
       <w:pPr>
-        <w:spacing w:after="240" w:before="240" w:lineRule="auto"/>
-        <w:ind w:left="0" w:firstLine="0"/>
-        <w:rPr>
-          <w:b w:val="1"/>
-        </w:rPr>
-      </w:pPr>
-      <w:r>
-        <w:rPr>
-          <w:b w:val="1"/>
+        <w:pStyle w:val="Heading2"/>
+        <w:spacing w:after="240" w:before="240" w:lineRule="auto"/>
+        <w:rPr/>
+      </w:pPr>
+      <w:bookmarkStart w:colFirst="0" w:colLast="0" w:name="_c5cdwc2u1muq" w:id="9"/>
+      <w:bookmarkEnd w:id="9"/>
+      <w:r>
+        <w:rPr>
           <w:rtl w:val="0"/>
         </w:rPr>
         <w:t xml:space="preserve">9. Ejecute a continuación los siguientes comandos: curl -v -s www.redes.unlp.edu.ar &gt; /dev/null curl -I -v -s www.redes.unlp.edu.ar </w:t>
@@ -1381,14 +2116,14 @@
     </w:p>
     <w:p>
       <w:pPr>
-        <w:spacing w:after="240" w:before="240" w:lineRule="auto"/>
-        <w:rPr>
-          <w:b w:val="1"/>
-        </w:rPr>
-      </w:pPr>
-      <w:r>
-        <w:rPr>
-          <w:b w:val="1"/>
+        <w:pStyle w:val="Heading2"/>
+        <w:spacing w:after="240" w:before="240" w:lineRule="auto"/>
+        <w:rPr/>
+      </w:pPr>
+      <w:bookmarkStart w:colFirst="0" w:colLast="0" w:name="_824qyzjn4fzr" w:id="10"/>
+      <w:bookmarkEnd w:id="10"/>
+      <w:r>
+        <w:rPr>
           <w:rtl w:val="0"/>
         </w:rPr>
         <w:t xml:space="preserve">10. ¿Qué indica la cabecera Date? </w:t>
@@ -1408,14 +2143,14 @@
     </w:p>
     <w:p>
       <w:pPr>
-        <w:spacing w:after="240" w:before="240" w:lineRule="auto"/>
-        <w:rPr>
-          <w:b w:val="1"/>
-        </w:rPr>
-      </w:pPr>
-      <w:r>
-        <w:rPr>
-          <w:b w:val="1"/>
+        <w:pStyle w:val="Heading2"/>
+        <w:spacing w:after="240" w:before="240" w:lineRule="auto"/>
+        <w:rPr/>
+      </w:pPr>
+      <w:bookmarkStart w:colFirst="0" w:colLast="0" w:name="_phrf6kvyjbpe" w:id="11"/>
+      <w:bookmarkEnd w:id="11"/>
+      <w:r>
+        <w:rPr>
           <w:rtl w:val="0"/>
         </w:rPr>
         <w:t xml:space="preserve">11. En HTTP/1.0, ¿cómo sabe el cliente que ya recibió todo el objeto solicitado de manera completa? ¿Y en HTTP/1.1?</w:t>
@@ -1433,8 +2168,8 @@
           <w:szCs w:val="24"/>
         </w:rPr>
       </w:pPr>
-      <w:bookmarkStart w:colFirst="0" w:colLast="0" w:name="_942papb5krvh" w:id="0"/>
-      <w:bookmarkEnd w:id="0"/>
+      <w:bookmarkStart w:colFirst="0" w:colLast="0" w:name="_942papb5krvh" w:id="12"/>
+      <w:bookmarkEnd w:id="12"/>
       <w:r>
         <w:rPr>
           <w:color w:val="000000"/>
@@ -1461,7 +2196,7 @@
       <w:pPr>
         <w:numPr>
           <w:ilvl w:val="0"/>
-          <w:numId w:val="10"/>
+          <w:numId w:val="17"/>
         </w:numPr>
         <w:spacing w:after="0" w:afterAutospacing="0" w:before="240" w:lineRule="auto"/>
         <w:ind w:left="720" w:hanging="360"/>
@@ -1478,7 +2213,7 @@
       <w:pPr>
         <w:numPr>
           <w:ilvl w:val="0"/>
-          <w:numId w:val="10"/>
+          <w:numId w:val="17"/>
         </w:numPr>
         <w:spacing w:after="240" w:before="0" w:beforeAutospacing="0" w:lineRule="auto"/>
         <w:ind w:left="720" w:hanging="360"/>
@@ -1558,15 +2293,13 @@
     </w:p>
     <w:p>
       <w:pPr>
-        <w:spacing w:after="240" w:before="240" w:lineRule="auto"/>
-        <w:ind w:left="0" w:firstLine="0"/>
-        <w:rPr>
-          <w:b w:val="1"/>
-        </w:rPr>
-      </w:pPr>
-      <w:r>
-        <w:rPr>
-          <w:b w:val="1"/>
+        <w:pStyle w:val="Heading2"/>
+        <w:rPr/>
+      </w:pPr>
+      <w:bookmarkStart w:colFirst="0" w:colLast="0" w:name="_al5uszech8q8" w:id="13"/>
+      <w:bookmarkEnd w:id="13"/>
+      <w:r>
+        <w:rPr>
           <w:rtl w:val="0"/>
         </w:rPr>
         <w:t xml:space="preserve">12. Investigue los distintos tipos de códigos de retorno de un servidor web y su significado. Considere que los mismos se clasifican en categorías (2XX, 3XX, 4XX, 5XX). </w:t>
@@ -1596,6 +2329,210 @@
           <w:rtl w:val="0"/>
         </w:rPr>
         <w:t xml:space="preserve">Estos códigos indican que la solicitud fue recibida y se está procesando.</w:t>
+      </w:r>
+    </w:p>
+    <w:p>
+      <w:pPr>
+        <w:numPr>
+          <w:ilvl w:val="0"/>
+          <w:numId w:val="9"/>
+        </w:numPr>
+        <w:spacing w:after="0" w:afterAutospacing="0" w:before="240" w:lineRule="auto"/>
+        <w:ind w:left="720" w:hanging="360"/>
+        <w:rPr>
+          <w:u w:val="none"/>
+        </w:rPr>
+      </w:pPr>
+      <w:r>
+        <w:rPr>
+          <w:rtl w:val="0"/>
+        </w:rPr>
+        <w:t xml:space="preserve">100 Continue: El servidor ha recibido la solicitud inicial y el cliente debe continuar con la solicitud.</w:t>
+      </w:r>
+    </w:p>
+    <w:p>
+      <w:pPr>
+        <w:numPr>
+          <w:ilvl w:val="0"/>
+          <w:numId w:val="9"/>
+        </w:numPr>
+        <w:spacing w:after="240" w:before="0" w:beforeAutospacing="0" w:lineRule="auto"/>
+        <w:ind w:left="720" w:hanging="360"/>
+        <w:rPr>
+          <w:u w:val="none"/>
+        </w:rPr>
+      </w:pPr>
+      <w:r>
+        <w:rPr>
+          <w:rtl w:val="0"/>
+        </w:rPr>
+        <w:t xml:space="preserve">101 Switching Protocols: El servidor acepta cambiar el protocolo según lo solicitado por el cliente.</w:t>
+      </w:r>
+    </w:p>
+    <w:p>
+      <w:pPr>
+        <w:spacing w:after="240" w:before="240" w:lineRule="auto"/>
+        <w:ind w:left="0" w:firstLine="0"/>
+        <w:rPr/>
+      </w:pPr>
+      <w:r>
+        <w:rPr>
+          <w:rtl w:val="0"/>
+        </w:rPr>
+        <w:t xml:space="preserve">2XX: Éxito</w:t>
+      </w:r>
+    </w:p>
+    <w:p>
+      <w:pPr>
+        <w:spacing w:after="240" w:before="240" w:lineRule="auto"/>
+        <w:ind w:left="0" w:firstLine="0"/>
+        <w:rPr/>
+      </w:pPr>
+      <w:r>
+        <w:rPr>
+          <w:rtl w:val="0"/>
+        </w:rPr>
+        <w:t xml:space="preserve">Estos códigos indican que la solicitud fue recibida, entendida y aceptada correctamente.</w:t>
+      </w:r>
+    </w:p>
+    <w:p>
+      <w:pPr>
+        <w:numPr>
+          <w:ilvl w:val="0"/>
+          <w:numId w:val="12"/>
+        </w:numPr>
+        <w:spacing w:after="0" w:afterAutospacing="0" w:before="240" w:lineRule="auto"/>
+        <w:ind w:left="720" w:hanging="360"/>
+        <w:rPr>
+          <w:u w:val="none"/>
+        </w:rPr>
+      </w:pPr>
+      <w:r>
+        <w:rPr>
+          <w:rtl w:val="0"/>
+        </w:rPr>
+        <w:t xml:space="preserve">200 OK: La solicitud se ha completado con éxito.</w:t>
+      </w:r>
+    </w:p>
+    <w:p>
+      <w:pPr>
+        <w:numPr>
+          <w:ilvl w:val="0"/>
+          <w:numId w:val="12"/>
+        </w:numPr>
+        <w:spacing w:after="0" w:afterAutospacing="0" w:before="0" w:beforeAutospacing="0" w:lineRule="auto"/>
+        <w:ind w:left="720" w:hanging="360"/>
+        <w:rPr>
+          <w:u w:val="none"/>
+        </w:rPr>
+      </w:pPr>
+      <w:r>
+        <w:rPr>
+          <w:rtl w:val="0"/>
+        </w:rPr>
+        <w:t xml:space="preserve">201 Created: La solicitud ha sido cumplida y ha resultado en la creación de un nuevo recurso.</w:t>
+      </w:r>
+    </w:p>
+    <w:p>
+      <w:pPr>
+        <w:numPr>
+          <w:ilvl w:val="0"/>
+          <w:numId w:val="12"/>
+        </w:numPr>
+        <w:spacing w:after="0" w:afterAutospacing="0" w:before="0" w:beforeAutospacing="0" w:lineRule="auto"/>
+        <w:ind w:left="720" w:hanging="360"/>
+        <w:rPr>
+          <w:u w:val="none"/>
+        </w:rPr>
+      </w:pPr>
+      <w:r>
+        <w:rPr>
+          <w:rtl w:val="0"/>
+        </w:rPr>
+        <w:t xml:space="preserve">202 Accepted: La solicitud ha sido aceptada para su procesamiento, pero no se ha completado.</w:t>
+      </w:r>
+    </w:p>
+    <w:p>
+      <w:pPr>
+        <w:numPr>
+          <w:ilvl w:val="0"/>
+          <w:numId w:val="12"/>
+        </w:numPr>
+        <w:spacing w:after="0" w:afterAutospacing="0" w:before="0" w:beforeAutospacing="0" w:lineRule="auto"/>
+        <w:ind w:left="720" w:hanging="360"/>
+        <w:rPr>
+          <w:u w:val="none"/>
+        </w:rPr>
+      </w:pPr>
+      <w:r>
+        <w:rPr>
+          <w:rtl w:val="0"/>
+        </w:rPr>
+        <w:t xml:space="preserve">204 No Content: La solicitud fue exitosa, pero no hay contenido para enviar en la respuesta.</w:t>
+      </w:r>
+    </w:p>
+    <w:p>
+      <w:pPr>
+        <w:numPr>
+          <w:ilvl w:val="0"/>
+          <w:numId w:val="12"/>
+        </w:numPr>
+        <w:spacing w:after="0" w:afterAutospacing="0" w:before="0" w:beforeAutospacing="0" w:lineRule="auto"/>
+        <w:ind w:left="720" w:hanging="360"/>
+        <w:rPr>
+          <w:u w:val="none"/>
+        </w:rPr>
+      </w:pPr>
+      <w:r>
+        <w:rPr>
+          <w:rtl w:val="0"/>
+        </w:rPr>
+        <w:t xml:space="preserve">205 Reset Content: La solicitud fue exitosa y el cliente debe reiniciar la vista que envió la solicitud.</w:t>
+      </w:r>
+    </w:p>
+    <w:p>
+      <w:pPr>
+        <w:numPr>
+          <w:ilvl w:val="0"/>
+          <w:numId w:val="12"/>
+        </w:numPr>
+        <w:spacing w:after="240" w:before="0" w:beforeAutospacing="0" w:lineRule="auto"/>
+        <w:ind w:left="720" w:hanging="360"/>
+        <w:rPr>
+          <w:u w:val="none"/>
+        </w:rPr>
+      </w:pPr>
+      <w:r>
+        <w:rPr>
+          <w:rtl w:val="0"/>
+        </w:rPr>
+        <w:t xml:space="preserve">206 Partial Content: El servidor está enviando solo una parte del recurso, como se solicitó.</w:t>
+      </w:r>
+    </w:p>
+    <w:p>
+      <w:pPr>
+        <w:spacing w:after="240" w:before="240" w:lineRule="auto"/>
+        <w:ind w:left="0" w:firstLine="0"/>
+        <w:rPr/>
+      </w:pPr>
+      <w:r>
+        <w:rPr>
+          <w:rtl w:val="0"/>
+        </w:rPr>
+        <w:t xml:space="preserve">3XX: Redirección</w:t>
+      </w:r>
+    </w:p>
+    <w:p>
+      <w:pPr>
+        <w:spacing w:after="240" w:before="240" w:lineRule="auto"/>
+        <w:ind w:left="0" w:firstLine="0"/>
+        <w:rPr/>
+      </w:pPr>
+      <w:r>
+        <w:rPr>
+          <w:rtl w:val="0"/>
+        </w:rPr>
+        <w:t xml:space="preserve">Estos códigos indican que se necesita realizar más acciones para completar la solicitud.</w:t>
       </w:r>
     </w:p>
     <w:p>
@@ -1614,7 +2551,121 @@
         <w:rPr>
           <w:rtl w:val="0"/>
         </w:rPr>
-        <w:t xml:space="preserve">100 Continue: El servidor ha recibido la solicitud inicial y el cliente debe continuar con la solicitud.</w:t>
+        <w:t xml:space="preserve">300 Multiple Choices: Hay múltiples opciones para el recurso solicitado.</w:t>
+      </w:r>
+    </w:p>
+    <w:p>
+      <w:pPr>
+        <w:numPr>
+          <w:ilvl w:val="0"/>
+          <w:numId w:val="16"/>
+        </w:numPr>
+        <w:spacing w:after="0" w:afterAutospacing="0" w:before="0" w:beforeAutospacing="0" w:lineRule="auto"/>
+        <w:ind w:left="720" w:hanging="360"/>
+        <w:rPr>
+          <w:u w:val="none"/>
+        </w:rPr>
+      </w:pPr>
+      <w:r>
+        <w:rPr>
+          <w:rtl w:val="0"/>
+        </w:rPr>
+        <w:t xml:space="preserve">301 Moved Permanently: El recurso solicitado ha sido movido de manera permanente a una nueva URL.</w:t>
+      </w:r>
+    </w:p>
+    <w:p>
+      <w:pPr>
+        <w:numPr>
+          <w:ilvl w:val="0"/>
+          <w:numId w:val="16"/>
+        </w:numPr>
+        <w:spacing w:after="0" w:afterAutospacing="0" w:before="0" w:beforeAutospacing="0" w:lineRule="auto"/>
+        <w:ind w:left="720" w:hanging="360"/>
+        <w:rPr>
+          <w:u w:val="none"/>
+        </w:rPr>
+      </w:pPr>
+      <w:r>
+        <w:rPr>
+          <w:rtl w:val="0"/>
+        </w:rPr>
+        <w:t xml:space="preserve">302 Found: El recurso solicitado se encuentra temporalmente en una URL diferente.</w:t>
+      </w:r>
+    </w:p>
+    <w:p>
+      <w:pPr>
+        <w:numPr>
+          <w:ilvl w:val="0"/>
+          <w:numId w:val="16"/>
+        </w:numPr>
+        <w:spacing w:after="0" w:afterAutospacing="0" w:before="0" w:beforeAutospacing="0" w:lineRule="auto"/>
+        <w:ind w:left="720" w:hanging="360"/>
+        <w:rPr>
+          <w:u w:val="none"/>
+        </w:rPr>
+      </w:pPr>
+      <w:r>
+        <w:rPr>
+          <w:rtl w:val="0"/>
+        </w:rPr>
+        <w:t xml:space="preserve">303 See Other: El cliente debe hacer una nueva solicitud a la URL especificada.</w:t>
+      </w:r>
+    </w:p>
+    <w:p>
+      <w:pPr>
+        <w:numPr>
+          <w:ilvl w:val="0"/>
+          <w:numId w:val="16"/>
+        </w:numPr>
+        <w:spacing w:after="0" w:afterAutospacing="0" w:before="0" w:beforeAutospacing="0" w:lineRule="auto"/>
+        <w:ind w:left="720" w:hanging="360"/>
+        <w:rPr>
+          <w:u w:val="none"/>
+        </w:rPr>
+      </w:pPr>
+      <w:r>
+        <w:rPr>
+          <w:rtl w:val="0"/>
+        </w:rPr>
+        <w:t xml:space="preserve">304 Not Modified: Indica que el recurso no ha sido modificado desde la última solicitud del cliente.</w:t>
+      </w:r>
+    </w:p>
+    <w:p>
+      <w:pPr>
+        <w:numPr>
+          <w:ilvl w:val="0"/>
+          <w:numId w:val="16"/>
+        </w:numPr>
+        <w:spacing w:after="0" w:afterAutospacing="0" w:before="0" w:beforeAutospacing="0" w:lineRule="auto"/>
+        <w:ind w:left="720" w:hanging="360"/>
+        <w:rPr>
+          <w:u w:val="none"/>
+        </w:rPr>
+      </w:pPr>
+      <w:r>
+        <w:rPr>
+          <w:rtl w:val="0"/>
+        </w:rPr>
+        <w:t xml:space="preserve">305 Use Proxy: El recurso solicitado debe ser accedido a través de un proxy especificado.</w:t>
+      </w:r>
+    </w:p>
+    <w:p>
+      <w:pPr>
+        <w:numPr>
+          <w:ilvl w:val="0"/>
+          <w:numId w:val="16"/>
+        </w:numPr>
+        <w:spacing w:after="0" w:afterAutospacing="0" w:before="0" w:beforeAutospacing="0" w:lineRule="auto"/>
+        <w:ind w:left="720" w:hanging="360"/>
+        <w:rPr>
+          <w:u w:val="none"/>
+        </w:rPr>
+      </w:pPr>
+      <w:r>
+        <w:rPr>
+          <w:rtl w:val="0"/>
+        </w:rPr>
+        <w:t xml:space="preserve">307 Temporary Redirect: El recurso está temporalmente en una URL diferente, pero la misma solicitud HTTP debe ser utilizada.</w:t>
       </w:r>
     </w:p>
     <w:p>
@@ -1633,324 +2684,6 @@
         <w:rPr>
           <w:rtl w:val="0"/>
         </w:rPr>
-        <w:t xml:space="preserve">101 Switching Protocols: El servidor acepta cambiar el protocolo según lo solicitado por el cliente.</w:t>
-      </w:r>
-    </w:p>
-    <w:p>
-      <w:pPr>
-        <w:spacing w:after="240" w:before="240" w:lineRule="auto"/>
-        <w:ind w:left="0" w:firstLine="0"/>
-        <w:rPr/>
-      </w:pPr>
-      <w:r>
-        <w:rPr>
-          <w:rtl w:val="0"/>
-        </w:rPr>
-        <w:t xml:space="preserve">2XX: Éxito</w:t>
-      </w:r>
-    </w:p>
-    <w:p>
-      <w:pPr>
-        <w:spacing w:after="240" w:before="240" w:lineRule="auto"/>
-        <w:ind w:left="0" w:firstLine="0"/>
-        <w:rPr/>
-      </w:pPr>
-      <w:r>
-        <w:rPr>
-          <w:rtl w:val="0"/>
-        </w:rPr>
-        <w:t xml:space="preserve">Estos códigos indican que la solicitud fue recibida, entendida y aceptada correctamente.</w:t>
-      </w:r>
-    </w:p>
-    <w:p>
-      <w:pPr>
-        <w:numPr>
-          <w:ilvl w:val="0"/>
-          <w:numId w:val="1"/>
-        </w:numPr>
-        <w:spacing w:after="0" w:afterAutospacing="0" w:before="240" w:lineRule="auto"/>
-        <w:ind w:left="720" w:hanging="360"/>
-        <w:rPr>
-          <w:u w:val="none"/>
-        </w:rPr>
-      </w:pPr>
-      <w:r>
-        <w:rPr>
-          <w:rtl w:val="0"/>
-        </w:rPr>
-        <w:t xml:space="preserve">200 OK: La solicitud se ha completado con éxito.</w:t>
-      </w:r>
-    </w:p>
-    <w:p>
-      <w:pPr>
-        <w:numPr>
-          <w:ilvl w:val="0"/>
-          <w:numId w:val="1"/>
-        </w:numPr>
-        <w:spacing w:after="0" w:afterAutospacing="0" w:before="0" w:beforeAutospacing="0" w:lineRule="auto"/>
-        <w:ind w:left="720" w:hanging="360"/>
-        <w:rPr>
-          <w:u w:val="none"/>
-        </w:rPr>
-      </w:pPr>
-      <w:r>
-        <w:rPr>
-          <w:rtl w:val="0"/>
-        </w:rPr>
-        <w:t xml:space="preserve">201 Created: La solicitud ha sido cumplida y ha resultado en la creación de un nuevo recurso.</w:t>
-      </w:r>
-    </w:p>
-    <w:p>
-      <w:pPr>
-        <w:numPr>
-          <w:ilvl w:val="0"/>
-          <w:numId w:val="1"/>
-        </w:numPr>
-        <w:spacing w:after="0" w:afterAutospacing="0" w:before="0" w:beforeAutospacing="0" w:lineRule="auto"/>
-        <w:ind w:left="720" w:hanging="360"/>
-        <w:rPr>
-          <w:u w:val="none"/>
-        </w:rPr>
-      </w:pPr>
-      <w:r>
-        <w:rPr>
-          <w:rtl w:val="0"/>
-        </w:rPr>
-        <w:t xml:space="preserve">202 Accepted: La solicitud ha sido aceptada para su procesamiento, pero no se ha completado.</w:t>
-      </w:r>
-    </w:p>
-    <w:p>
-      <w:pPr>
-        <w:numPr>
-          <w:ilvl w:val="0"/>
-          <w:numId w:val="1"/>
-        </w:numPr>
-        <w:spacing w:after="0" w:afterAutospacing="0" w:before="0" w:beforeAutospacing="0" w:lineRule="auto"/>
-        <w:ind w:left="720" w:hanging="360"/>
-        <w:rPr>
-          <w:u w:val="none"/>
-        </w:rPr>
-      </w:pPr>
-      <w:r>
-        <w:rPr>
-          <w:rtl w:val="0"/>
-        </w:rPr>
-        <w:t xml:space="preserve">204 No Content: La solicitud fue exitosa, pero no hay contenido para enviar en la respuesta.</w:t>
-      </w:r>
-    </w:p>
-    <w:p>
-      <w:pPr>
-        <w:numPr>
-          <w:ilvl w:val="0"/>
-          <w:numId w:val="1"/>
-        </w:numPr>
-        <w:spacing w:after="0" w:afterAutospacing="0" w:before="0" w:beforeAutospacing="0" w:lineRule="auto"/>
-        <w:ind w:left="720" w:hanging="360"/>
-        <w:rPr>
-          <w:u w:val="none"/>
-        </w:rPr>
-      </w:pPr>
-      <w:r>
-        <w:rPr>
-          <w:rtl w:val="0"/>
-        </w:rPr>
-        <w:t xml:space="preserve">205 Reset Content: La solicitud fue exitosa y el cliente debe reiniciar la vista que envió la solicitud.</w:t>
-      </w:r>
-    </w:p>
-    <w:p>
-      <w:pPr>
-        <w:numPr>
-          <w:ilvl w:val="0"/>
-          <w:numId w:val="1"/>
-        </w:numPr>
-        <w:spacing w:after="240" w:before="0" w:beforeAutospacing="0" w:lineRule="auto"/>
-        <w:ind w:left="720" w:hanging="360"/>
-        <w:rPr>
-          <w:u w:val="none"/>
-        </w:rPr>
-      </w:pPr>
-      <w:r>
-        <w:rPr>
-          <w:rtl w:val="0"/>
-        </w:rPr>
-        <w:t xml:space="preserve">206 Partial Content: El servidor está enviando solo una parte del recurso, como se solicitó.</w:t>
-      </w:r>
-    </w:p>
-    <w:p>
-      <w:pPr>
-        <w:spacing w:after="240" w:before="240" w:lineRule="auto"/>
-        <w:ind w:left="0" w:firstLine="0"/>
-        <w:rPr/>
-      </w:pPr>
-      <w:r>
-        <w:rPr>
-          <w:rtl w:val="0"/>
-        </w:rPr>
-        <w:t xml:space="preserve">3XX: Redirección</w:t>
-      </w:r>
-    </w:p>
-    <w:p>
-      <w:pPr>
-        <w:spacing w:after="240" w:before="240" w:lineRule="auto"/>
-        <w:ind w:left="0" w:firstLine="0"/>
-        <w:rPr/>
-      </w:pPr>
-      <w:r>
-        <w:rPr>
-          <w:rtl w:val="0"/>
-        </w:rPr>
-        <w:t xml:space="preserve">Estos códigos indican que se necesita realizar más acciones para completar la solicitud.</w:t>
-      </w:r>
-    </w:p>
-    <w:p>
-      <w:pPr>
-        <w:numPr>
-          <w:ilvl w:val="0"/>
-          <w:numId w:val="12"/>
-        </w:numPr>
-        <w:spacing w:after="0" w:afterAutospacing="0" w:before="240" w:lineRule="auto"/>
-        <w:ind w:left="720" w:hanging="360"/>
-        <w:rPr>
-          <w:u w:val="none"/>
-        </w:rPr>
-      </w:pPr>
-      <w:r>
-        <w:rPr>
-          <w:rtl w:val="0"/>
-        </w:rPr>
-        <w:t xml:space="preserve">300 Multiple Choices: Hay múltiples opciones para el recurso solicitado.</w:t>
-      </w:r>
-    </w:p>
-    <w:p>
-      <w:pPr>
-        <w:numPr>
-          <w:ilvl w:val="0"/>
-          <w:numId w:val="12"/>
-        </w:numPr>
-        <w:spacing w:after="0" w:afterAutospacing="0" w:before="0" w:beforeAutospacing="0" w:lineRule="auto"/>
-        <w:ind w:left="720" w:hanging="360"/>
-        <w:rPr>
-          <w:u w:val="none"/>
-        </w:rPr>
-      </w:pPr>
-      <w:r>
-        <w:rPr>
-          <w:rtl w:val="0"/>
-        </w:rPr>
-        <w:t xml:space="preserve">301 Moved Permanently: El recurso solicitado ha sido movido de manera permanente a una nueva URL.</w:t>
-      </w:r>
-    </w:p>
-    <w:p>
-      <w:pPr>
-        <w:numPr>
-          <w:ilvl w:val="0"/>
-          <w:numId w:val="12"/>
-        </w:numPr>
-        <w:spacing w:after="0" w:afterAutospacing="0" w:before="0" w:beforeAutospacing="0" w:lineRule="auto"/>
-        <w:ind w:left="720" w:hanging="360"/>
-        <w:rPr>
-          <w:u w:val="none"/>
-        </w:rPr>
-      </w:pPr>
-      <w:r>
-        <w:rPr>
-          <w:rtl w:val="0"/>
-        </w:rPr>
-        <w:t xml:space="preserve">302 Found: El recurso solicitado se encuentra temporalmente en una URL diferente.</w:t>
-      </w:r>
-    </w:p>
-    <w:p>
-      <w:pPr>
-        <w:numPr>
-          <w:ilvl w:val="0"/>
-          <w:numId w:val="12"/>
-        </w:numPr>
-        <w:spacing w:after="0" w:afterAutospacing="0" w:before="0" w:beforeAutospacing="0" w:lineRule="auto"/>
-        <w:ind w:left="720" w:hanging="360"/>
-        <w:rPr>
-          <w:u w:val="none"/>
-        </w:rPr>
-      </w:pPr>
-      <w:r>
-        <w:rPr>
-          <w:rtl w:val="0"/>
-        </w:rPr>
-        <w:t xml:space="preserve">303 See Other: El cliente debe hacer una nueva solicitud a la URL especificada.</w:t>
-      </w:r>
-    </w:p>
-    <w:p>
-      <w:pPr>
-        <w:numPr>
-          <w:ilvl w:val="0"/>
-          <w:numId w:val="12"/>
-        </w:numPr>
-        <w:spacing w:after="0" w:afterAutospacing="0" w:before="0" w:beforeAutospacing="0" w:lineRule="auto"/>
-        <w:ind w:left="720" w:hanging="360"/>
-        <w:rPr>
-          <w:u w:val="none"/>
-        </w:rPr>
-      </w:pPr>
-      <w:r>
-        <w:rPr>
-          <w:rtl w:val="0"/>
-        </w:rPr>
-        <w:t xml:space="preserve">304 Not Modified: Indica que el recurso no ha sido modificado desde la última solicitud del cliente.</w:t>
-      </w:r>
-    </w:p>
-    <w:p>
-      <w:pPr>
-        <w:numPr>
-          <w:ilvl w:val="0"/>
-          <w:numId w:val="12"/>
-        </w:numPr>
-        <w:spacing w:after="0" w:afterAutospacing="0" w:before="0" w:beforeAutospacing="0" w:lineRule="auto"/>
-        <w:ind w:left="720" w:hanging="360"/>
-        <w:rPr>
-          <w:u w:val="none"/>
-        </w:rPr>
-      </w:pPr>
-      <w:r>
-        <w:rPr>
-          <w:rtl w:val="0"/>
-        </w:rPr>
-        <w:t xml:space="preserve">305 Use Proxy: El recurso solicitado debe ser accedido a través de un proxy especificado.</w:t>
-      </w:r>
-    </w:p>
-    <w:p>
-      <w:pPr>
-        <w:numPr>
-          <w:ilvl w:val="0"/>
-          <w:numId w:val="12"/>
-        </w:numPr>
-        <w:spacing w:after="0" w:afterAutospacing="0" w:before="0" w:beforeAutospacing="0" w:lineRule="auto"/>
-        <w:ind w:left="720" w:hanging="360"/>
-        <w:rPr>
-          <w:u w:val="none"/>
-        </w:rPr>
-      </w:pPr>
-      <w:r>
-        <w:rPr>
-          <w:rtl w:val="0"/>
-        </w:rPr>
-        <w:t xml:space="preserve">307 Temporary Redirect: El recurso está temporalmente en una URL diferente, pero la misma solicitud HTTP debe ser utilizada.</w:t>
-      </w:r>
-    </w:p>
-    <w:p>
-      <w:pPr>
-        <w:numPr>
-          <w:ilvl w:val="0"/>
-          <w:numId w:val="12"/>
-        </w:numPr>
-        <w:spacing w:after="240" w:before="0" w:beforeAutospacing="0" w:lineRule="auto"/>
-        <w:ind w:left="720" w:hanging="360"/>
-        <w:rPr>
-          <w:u w:val="none"/>
-        </w:rPr>
-      </w:pPr>
-      <w:r>
-        <w:rPr>
-          <w:rtl w:val="0"/>
-        </w:rPr>
         <w:t xml:space="preserve">308 Permanent Redirect: Similar al 301, pero se asegura que el método HTTP no cambie.</w:t>
       </w:r>
     </w:p>
@@ -2274,15 +3007,14 @@
     </w:p>
     <w:p>
       <w:pPr>
-        <w:spacing w:after="240" w:before="240" w:lineRule="auto"/>
-        <w:ind w:left="0" w:firstLine="0"/>
-        <w:rPr>
-          <w:b w:val="1"/>
-        </w:rPr>
-      </w:pPr>
-      <w:r>
-        <w:rPr>
-          <w:b w:val="1"/>
+        <w:pStyle w:val="Heading2"/>
+        <w:spacing w:after="240" w:before="240" w:lineRule="auto"/>
+        <w:rPr/>
+      </w:pPr>
+      <w:bookmarkStart w:colFirst="0" w:colLast="0" w:name="_ez9osdi5rvy0" w:id="14"/>
+      <w:bookmarkEnd w:id="14"/>
+      <w:r>
+        <w:rPr>
           <w:rtl w:val="0"/>
         </w:rPr>
         <w:t xml:space="preserve">13. Utilizando curl, realice un requerimiento con el método HEAD al sitio www.redes.unlp.edu.ar e indique: </w:t>
@@ -2477,15 +3209,14 @@
     </w:p>
     <w:p>
       <w:pPr>
-        <w:spacing w:after="240" w:before="240" w:lineRule="auto"/>
-        <w:ind w:left="0" w:firstLine="0"/>
-        <w:rPr>
-          <w:b w:val="1"/>
-        </w:rPr>
-      </w:pPr>
-      <w:r>
-        <w:rPr>
-          <w:b w:val="1"/>
+        <w:pStyle w:val="Heading2"/>
+        <w:spacing w:after="240" w:before="240" w:lineRule="auto"/>
+        <w:rPr/>
+      </w:pPr>
+      <w:bookmarkStart w:colFirst="0" w:colLast="0" w:name="_fax4ezn3a7s0" w:id="15"/>
+      <w:bookmarkEnd w:id="15"/>
+      <w:r>
+        <w:rPr>
           <w:rtl w:val="0"/>
         </w:rPr>
         <w:t xml:space="preserve">14. Utilizando curl, acceda al sitio www.redes.unlp.edu.ar/restringido/index.php y siga las instrucciones y las pistas que vaya recibiendo hasta obtener la respuesta final. Será de utilidad para resolver este ejercicio poder analizar tanto el contenido de cada página como los encabezados. </w:t>
@@ -2589,7 +3320,7 @@
       <w:pPr>
         <w:numPr>
           <w:ilvl w:val="0"/>
-          <w:numId w:val="11"/>
+          <w:numId w:val="13"/>
         </w:numPr>
         <w:spacing w:after="0" w:afterAutospacing="0" w:before="240" w:lineRule="auto"/>
         <w:ind w:left="720" w:hanging="360"/>
@@ -2608,7 +3339,7 @@
       <w:pPr>
         <w:numPr>
           <w:ilvl w:val="0"/>
-          <w:numId w:val="11"/>
+          <w:numId w:val="13"/>
         </w:numPr>
         <w:spacing w:after="240" w:before="0" w:beforeAutospacing="0" w:lineRule="auto"/>
         <w:ind w:left="720" w:hanging="360"/>
@@ -2757,15 +3488,14 @@
     </w:p>
     <w:p>
       <w:pPr>
-        <w:spacing w:after="240" w:before="240" w:lineRule="auto"/>
-        <w:ind w:left="0" w:firstLine="0"/>
-        <w:rPr>
-          <w:b w:val="1"/>
-        </w:rPr>
-      </w:pPr>
-      <w:r>
-        <w:rPr>
-          <w:b w:val="1"/>
+        <w:pStyle w:val="Heading2"/>
+        <w:spacing w:after="240" w:before="240" w:lineRule="auto"/>
+        <w:rPr/>
+      </w:pPr>
+      <w:bookmarkStart w:colFirst="0" w:colLast="0" w:name="_qcmxrmkk0km4" w:id="16"/>
+      <w:bookmarkEnd w:id="16"/>
+      <w:r>
+        <w:rPr>
           <w:rtl w:val="0"/>
         </w:rPr>
         <w:t xml:space="preserve"> 15. Utilizando la VM, realice las siguientes pruebas:</w:t>
@@ -2914,15 +3644,14 @@
     </w:p>
     <w:p>
       <w:pPr>
-        <w:spacing w:after="240" w:before="240" w:lineRule="auto"/>
-        <w:ind w:left="0" w:firstLine="0"/>
-        <w:rPr>
-          <w:b w:val="1"/>
-        </w:rPr>
-      </w:pPr>
-      <w:r>
-        <w:rPr>
-          <w:b w:val="1"/>
+        <w:pStyle w:val="Heading2"/>
+        <w:spacing w:after="240" w:before="240" w:lineRule="auto"/>
+        <w:rPr/>
+      </w:pPr>
+      <w:bookmarkStart w:colFirst="0" w:colLast="0" w:name="_u6ohy4c3v41p" w:id="17"/>
+      <w:bookmarkEnd w:id="17"/>
+      <w:r>
+        <w:rPr>
           <w:rtl w:val="0"/>
         </w:rPr>
         <w:t xml:space="preserve">16. En base a lo obtenido en el ejercicio anterior, responda: </w:t>
@@ -3046,15 +3775,14 @@
     </w:p>
     <w:p>
       <w:pPr>
-        <w:spacing w:after="240" w:before="240" w:lineRule="auto"/>
-        <w:ind w:left="0" w:firstLine="0"/>
-        <w:rPr>
-          <w:b w:val="1"/>
-        </w:rPr>
-      </w:pPr>
-      <w:r>
-        <w:rPr>
-          <w:b w:val="1"/>
+        <w:pStyle w:val="Heading2"/>
+        <w:spacing w:after="240" w:before="240" w:lineRule="auto"/>
+        <w:rPr/>
+      </w:pPr>
+      <w:bookmarkStart w:colFirst="0" w:colLast="0" w:name="_jqra1qxkvvbh" w:id="18"/>
+      <w:bookmarkEnd w:id="18"/>
+      <w:r>
+        <w:rPr>
           <w:rtl w:val="0"/>
         </w:rPr>
         <w:t xml:space="preserve">17. En el siguiente ejercicio, exploramos la diferencia entre los métodos POST y GET utilizando la VM y la herramienta Wireshark. Para ello, siga los siguientes pasos:</w:t>
@@ -3080,7 +3808,7 @@
       <w:pPr>
         <w:numPr>
           <w:ilvl w:val="1"/>
-          <w:numId w:val="9"/>
+          <w:numId w:val="15"/>
         </w:numPr>
         <w:spacing w:after="0" w:afterAutospacing="0" w:before="240" w:lineRule="auto"/>
         <w:ind w:left="1440" w:hanging="360"/>
@@ -3100,7 +3828,7 @@
       <w:pPr>
         <w:numPr>
           <w:ilvl w:val="1"/>
-          <w:numId w:val="9"/>
+          <w:numId w:val="15"/>
         </w:numPr>
         <w:spacing w:after="0" w:afterAutospacing="0" w:before="0" w:beforeAutospacing="0" w:lineRule="auto"/>
         <w:ind w:left="1440" w:hanging="360"/>
@@ -3135,7 +3863,7 @@
       <w:pPr>
         <w:numPr>
           <w:ilvl w:val="1"/>
-          <w:numId w:val="9"/>
+          <w:numId w:val="15"/>
         </w:numPr>
         <w:spacing w:after="240" w:before="0" w:beforeAutospacing="0" w:lineRule="auto"/>
         <w:ind w:left="1440" w:hanging="360"/>
@@ -3171,7 +3899,7 @@
       <w:pPr>
         <w:numPr>
           <w:ilvl w:val="1"/>
-          <w:numId w:val="9"/>
+          <w:numId w:val="15"/>
         </w:numPr>
         <w:spacing w:after="240" w:before="240" w:lineRule="auto"/>
         <w:ind w:left="1440" w:hanging="360"/>
@@ -3207,7 +3935,7 @@
       <w:pPr>
         <w:numPr>
           <w:ilvl w:val="1"/>
-          <w:numId w:val="9"/>
+          <w:numId w:val="15"/>
         </w:numPr>
         <w:spacing w:after="240" w:before="240" w:lineRule="auto"/>
         <w:ind w:left="1440" w:hanging="360"/>
@@ -3243,7 +3971,7 @@
       <w:pPr>
         <w:numPr>
           <w:ilvl w:val="1"/>
-          <w:numId w:val="9"/>
+          <w:numId w:val="15"/>
         </w:numPr>
         <w:spacing w:after="0" w:afterAutospacing="0" w:before="240" w:lineRule="auto"/>
         <w:ind w:left="1440" w:hanging="360"/>
@@ -3289,7 +4017,7 @@
       <w:pPr>
         <w:numPr>
           <w:ilvl w:val="1"/>
-          <w:numId w:val="9"/>
+          <w:numId w:val="15"/>
         </w:numPr>
         <w:spacing w:after="0" w:afterAutospacing="0" w:before="0" w:beforeAutospacing="0" w:lineRule="auto"/>
         <w:ind w:left="1440" w:hanging="360"/>
@@ -3309,7 +4037,7 @@
       <w:pPr>
         <w:numPr>
           <w:ilvl w:val="1"/>
-          <w:numId w:val="9"/>
+          <w:numId w:val="15"/>
         </w:numPr>
         <w:spacing w:after="0" w:afterAutospacing="0" w:before="0" w:beforeAutospacing="0" w:lineRule="auto"/>
         <w:ind w:left="1440" w:hanging="360"/>
@@ -3329,7 +4057,7 @@
       <w:pPr>
         <w:numPr>
           <w:ilvl w:val="1"/>
-          <w:numId w:val="9"/>
+          <w:numId w:val="15"/>
         </w:numPr>
         <w:spacing w:after="0" w:afterAutospacing="0" w:before="0" w:beforeAutospacing="0" w:lineRule="auto"/>
         <w:ind w:left="1440" w:hanging="360"/>
@@ -3349,7 +4077,7 @@
       <w:pPr>
         <w:numPr>
           <w:ilvl w:val="1"/>
-          <w:numId w:val="9"/>
+          <w:numId w:val="15"/>
         </w:numPr>
         <w:spacing w:after="240" w:before="0" w:beforeAutospacing="0" w:lineRule="auto"/>
         <w:ind w:left="1440" w:hanging="360"/>
@@ -3406,15 +4134,14 @@
     </w:p>
     <w:p>
       <w:pPr>
-        <w:spacing w:after="240" w:before="240" w:lineRule="auto"/>
-        <w:ind w:left="0" w:firstLine="0"/>
-        <w:rPr>
-          <w:b w:val="1"/>
-        </w:rPr>
-      </w:pPr>
-      <w:r>
-        <w:rPr>
-          <w:b w:val="1"/>
+        <w:pStyle w:val="Heading2"/>
+        <w:spacing w:after="240" w:before="240" w:lineRule="auto"/>
+        <w:rPr/>
+      </w:pPr>
+      <w:bookmarkStart w:colFirst="0" w:colLast="0" w:name="_d7ajglmnf6y" w:id="19"/>
+      <w:bookmarkEnd w:id="19"/>
+      <w:r>
+        <w:rPr>
           <w:rtl w:val="0"/>
         </w:rPr>
         <w:t xml:space="preserve">18. Investigue cuál es el principal uso que se le da a las cabeceras Set-Cookie y Cookie en HTTP y qué relación tienen con el funcionamiento del protocolo HTTP.</w:t>
@@ -3504,7 +4231,7 @@
       <w:pPr>
         <w:numPr>
           <w:ilvl w:val="1"/>
-          <w:numId w:val="2"/>
+          <w:numId w:val="11"/>
         </w:numPr>
         <w:pBdr>
           <w:top w:color="375375" w:space="0" w:sz="0" w:val="none"/>
@@ -3528,7 +4255,7 @@
       <w:pPr>
         <w:numPr>
           <w:ilvl w:val="1"/>
-          <w:numId w:val="2"/>
+          <w:numId w:val="11"/>
         </w:numPr>
         <w:pBdr>
           <w:top w:color="375375" w:space="0" w:sz="0" w:val="none"/>
@@ -3552,7 +4279,7 @@
       <w:pPr>
         <w:numPr>
           <w:ilvl w:val="1"/>
-          <w:numId w:val="2"/>
+          <w:numId w:val="11"/>
         </w:numPr>
         <w:pBdr>
           <w:top w:color="375375" w:space="0" w:sz="0" w:val="none"/>
@@ -3576,7 +4303,7 @@
       <w:pPr>
         <w:numPr>
           <w:ilvl w:val="1"/>
-          <w:numId w:val="2"/>
+          <w:numId w:val="11"/>
         </w:numPr>
         <w:pBdr>
           <w:top w:color="375375" w:space="0" w:sz="0" w:val="none"/>
@@ -3600,7 +4327,7 @@
       <w:pPr>
         <w:numPr>
           <w:ilvl w:val="1"/>
-          <w:numId w:val="2"/>
+          <w:numId w:val="11"/>
         </w:numPr>
         <w:pBdr>
           <w:top w:color="375375" w:space="0" w:sz="0" w:val="none"/>
@@ -3624,7 +4351,7 @@
       <w:pPr>
         <w:numPr>
           <w:ilvl w:val="1"/>
-          <w:numId w:val="2"/>
+          <w:numId w:val="11"/>
         </w:numPr>
         <w:pBdr>
           <w:top w:color="375375" w:space="0" w:sz="0" w:val="none"/>
@@ -3648,7 +4375,7 @@
       <w:pPr>
         <w:numPr>
           <w:ilvl w:val="1"/>
-          <w:numId w:val="2"/>
+          <w:numId w:val="11"/>
         </w:numPr>
         <w:pBdr>
           <w:top w:color="375375" w:space="0" w:sz="0" w:val="none"/>
@@ -3770,6 +4497,7 @@
     </w:p>
     <w:p>
       <w:pPr>
+        <w:pStyle w:val="Heading2"/>
         <w:pBdr>
           <w:top w:color="375375" w:space="0" w:sz="0" w:val="none"/>
           <w:left w:color="375375" w:space="0" w:sz="0" w:val="none"/>
@@ -3778,14 +4506,12 @@
           <w:between w:color="375375" w:space="0" w:sz="0" w:val="none"/>
         </w:pBdr>
         <w:spacing w:after="160" w:before="240" w:lineRule="auto"/>
-        <w:ind w:left="0" w:firstLine="0"/>
-        <w:rPr>
-          <w:b w:val="1"/>
-        </w:rPr>
-      </w:pPr>
-      <w:r>
-        <w:rPr>
-          <w:b w:val="1"/>
+        <w:rPr/>
+      </w:pPr>
+      <w:bookmarkStart w:colFirst="0" w:colLast="0" w:name="_v4uywhg7rbp2" w:id="20"/>
+      <w:bookmarkEnd w:id="20"/>
+      <w:r>
+        <w:rPr>
           <w:rtl w:val="0"/>
         </w:rPr>
         <w:t xml:space="preserve">19. ¿Cuál es la diferencia entre un protocolo binario y uno basado en texto? ¿De qué tipo de protocolo se trata HTTP/1.0, HTTP/1.1 y HTTP/2?</w:t>
@@ -3816,7 +4542,7 @@
       <w:pPr>
         <w:numPr>
           <w:ilvl w:val="0"/>
-          <w:numId w:val="18"/>
+          <w:numId w:val="3"/>
         </w:numPr>
         <w:pBdr>
           <w:top w:color="375375" w:space="0" w:sz="0" w:val="none"/>
@@ -3840,7 +4566,7 @@
       <w:pPr>
         <w:numPr>
           <w:ilvl w:val="0"/>
-          <w:numId w:val="18"/>
+          <w:numId w:val="3"/>
         </w:numPr>
         <w:pBdr>
           <w:top w:color="375375" w:space="0" w:sz="0" w:val="none"/>
@@ -3885,7 +4611,7 @@
       <w:pPr>
         <w:numPr>
           <w:ilvl w:val="0"/>
-          <w:numId w:val="17"/>
+          <w:numId w:val="4"/>
         </w:numPr>
         <w:pBdr>
           <w:top w:color="375375" w:space="0" w:sz="0" w:val="none"/>
@@ -3909,7 +4635,7 @@
       <w:pPr>
         <w:numPr>
           <w:ilvl w:val="0"/>
-          <w:numId w:val="17"/>
+          <w:numId w:val="4"/>
         </w:numPr>
         <w:pBdr>
           <w:top w:color="375375" w:space="0" w:sz="0" w:val="none"/>
@@ -3954,7 +4680,7 @@
       <w:pPr>
         <w:numPr>
           <w:ilvl w:val="0"/>
-          <w:numId w:val="7"/>
+          <w:numId w:val="14"/>
         </w:numPr>
         <w:pBdr>
           <w:top w:color="375375" w:space="0" w:sz="0" w:val="none"/>
@@ -3978,7 +4704,7 @@
       <w:pPr>
         <w:numPr>
           <w:ilvl w:val="0"/>
-          <w:numId w:val="7"/>
+          <w:numId w:val="14"/>
         </w:numPr>
         <w:pBdr>
           <w:top w:color="375375" w:space="0" w:sz="0" w:val="none"/>
@@ -4002,7 +4728,7 @@
       <w:pPr>
         <w:numPr>
           <w:ilvl w:val="0"/>
-          <w:numId w:val="7"/>
+          <w:numId w:val="14"/>
         </w:numPr>
         <w:pBdr>
           <w:top w:color="375375" w:space="0" w:sz="0" w:val="none"/>
@@ -4024,6 +4750,7 @@
     </w:p>
     <w:p>
       <w:pPr>
+        <w:pStyle w:val="Heading2"/>
         <w:pBdr>
           <w:top w:color="375375" w:space="0" w:sz="0" w:val="none"/>
           <w:left w:color="375375" w:space="0" w:sz="0" w:val="none"/>
@@ -4032,14 +4759,12 @@
           <w:between w:color="375375" w:space="0" w:sz="0" w:val="none"/>
         </w:pBdr>
         <w:spacing w:after="160" w:before="240" w:lineRule="auto"/>
-        <w:ind w:left="0" w:firstLine="0"/>
-        <w:rPr>
-          <w:b w:val="1"/>
-        </w:rPr>
-      </w:pPr>
-      <w:r>
-        <w:rPr>
-          <w:b w:val="1"/>
+        <w:rPr/>
+      </w:pPr>
+      <w:bookmarkStart w:colFirst="0" w:colLast="0" w:name="_2p4vu2qo5g74" w:id="21"/>
+      <w:bookmarkEnd w:id="21"/>
+      <w:r>
+        <w:rPr>
           <w:rtl w:val="0"/>
         </w:rPr>
         <w:t xml:space="preserve">20. Responder las siguientes preguntas: </w:t>
@@ -5030,6 +5755,996 @@
   <w:abstractNum w:abstractNumId="2">
     <w:lvl w:ilvl="0">
       <w:start w:val="1"/>
+      <w:numFmt w:val="decimal"/>
+      <w:lvlText w:val="%1."/>
+      <w:lvlJc w:val="left"/>
+      <w:pPr>
+        <w:ind w:left="720" w:hanging="360"/>
+      </w:pPr>
+      <w:rPr>
+        <w:u w:val="none"/>
+      </w:rPr>
+    </w:lvl>
+    <w:lvl w:ilvl="1">
+      <w:start w:val="1"/>
+      <w:numFmt w:val="lowerLetter"/>
+      <w:lvlText w:val="%2."/>
+      <w:lvlJc w:val="left"/>
+      <w:pPr>
+        <w:ind w:left="1440" w:hanging="360"/>
+      </w:pPr>
+      <w:rPr>
+        <w:u w:val="none"/>
+      </w:rPr>
+    </w:lvl>
+    <w:lvl w:ilvl="2">
+      <w:start w:val="1"/>
+      <w:numFmt w:val="lowerRoman"/>
+      <w:lvlText w:val="%3."/>
+      <w:lvlJc w:val="right"/>
+      <w:pPr>
+        <w:ind w:left="2160" w:hanging="360"/>
+      </w:pPr>
+      <w:rPr>
+        <w:u w:val="none"/>
+      </w:rPr>
+    </w:lvl>
+    <w:lvl w:ilvl="3">
+      <w:start w:val="1"/>
+      <w:numFmt w:val="decimal"/>
+      <w:lvlText w:val="%4."/>
+      <w:lvlJc w:val="left"/>
+      <w:pPr>
+        <w:ind w:left="2880" w:hanging="360"/>
+      </w:pPr>
+      <w:rPr>
+        <w:u w:val="none"/>
+      </w:rPr>
+    </w:lvl>
+    <w:lvl w:ilvl="4">
+      <w:start w:val="1"/>
+      <w:numFmt w:val="lowerLetter"/>
+      <w:lvlText w:val="%5."/>
+      <w:lvlJc w:val="left"/>
+      <w:pPr>
+        <w:ind w:left="3600" w:hanging="360"/>
+      </w:pPr>
+      <w:rPr>
+        <w:u w:val="none"/>
+      </w:rPr>
+    </w:lvl>
+    <w:lvl w:ilvl="5">
+      <w:start w:val="1"/>
+      <w:numFmt w:val="lowerRoman"/>
+      <w:lvlText w:val="%6."/>
+      <w:lvlJc w:val="right"/>
+      <w:pPr>
+        <w:ind w:left="4320" w:hanging="360"/>
+      </w:pPr>
+      <w:rPr>
+        <w:u w:val="none"/>
+      </w:rPr>
+    </w:lvl>
+    <w:lvl w:ilvl="6">
+      <w:start w:val="1"/>
+      <w:numFmt w:val="decimal"/>
+      <w:lvlText w:val="%7."/>
+      <w:lvlJc w:val="left"/>
+      <w:pPr>
+        <w:ind w:left="5040" w:hanging="360"/>
+      </w:pPr>
+      <w:rPr>
+        <w:u w:val="none"/>
+      </w:rPr>
+    </w:lvl>
+    <w:lvl w:ilvl="7">
+      <w:start w:val="1"/>
+      <w:numFmt w:val="lowerLetter"/>
+      <w:lvlText w:val="%8."/>
+      <w:lvlJc w:val="left"/>
+      <w:pPr>
+        <w:ind w:left="5760" w:hanging="360"/>
+      </w:pPr>
+      <w:rPr>
+        <w:u w:val="none"/>
+      </w:rPr>
+    </w:lvl>
+    <w:lvl w:ilvl="8">
+      <w:start w:val="1"/>
+      <w:numFmt w:val="lowerRoman"/>
+      <w:lvlText w:val="%9."/>
+      <w:lvlJc w:val="right"/>
+      <w:pPr>
+        <w:ind w:left="6480" w:hanging="360"/>
+      </w:pPr>
+      <w:rPr>
+        <w:u w:val="none"/>
+      </w:rPr>
+    </w:lvl>
+  </w:abstractNum>
+  <w:abstractNum w:abstractNumId="3">
+    <w:lvl w:ilvl="0">
+      <w:start w:val="1"/>
+      <w:numFmt w:val="bullet"/>
+      <w:lvlText w:val="●"/>
+      <w:lvlJc w:val="left"/>
+      <w:pPr>
+        <w:ind w:left="720" w:hanging="360"/>
+      </w:pPr>
+      <w:rPr>
+        <w:u w:val="none"/>
+      </w:rPr>
+    </w:lvl>
+    <w:lvl w:ilvl="1">
+      <w:start w:val="1"/>
+      <w:numFmt w:val="bullet"/>
+      <w:lvlText w:val="○"/>
+      <w:lvlJc w:val="left"/>
+      <w:pPr>
+        <w:ind w:left="1440" w:hanging="360"/>
+      </w:pPr>
+      <w:rPr>
+        <w:u w:val="none"/>
+      </w:rPr>
+    </w:lvl>
+    <w:lvl w:ilvl="2">
+      <w:start w:val="1"/>
+      <w:numFmt w:val="bullet"/>
+      <w:lvlText w:val="■"/>
+      <w:lvlJc w:val="left"/>
+      <w:pPr>
+        <w:ind w:left="2160" w:hanging="360"/>
+      </w:pPr>
+      <w:rPr>
+        <w:u w:val="none"/>
+      </w:rPr>
+    </w:lvl>
+    <w:lvl w:ilvl="3">
+      <w:start w:val="1"/>
+      <w:numFmt w:val="bullet"/>
+      <w:lvlText w:val="●"/>
+      <w:lvlJc w:val="left"/>
+      <w:pPr>
+        <w:ind w:left="2880" w:hanging="360"/>
+      </w:pPr>
+      <w:rPr>
+        <w:u w:val="none"/>
+      </w:rPr>
+    </w:lvl>
+    <w:lvl w:ilvl="4">
+      <w:start w:val="1"/>
+      <w:numFmt w:val="bullet"/>
+      <w:lvlText w:val="○"/>
+      <w:lvlJc w:val="left"/>
+      <w:pPr>
+        <w:ind w:left="3600" w:hanging="360"/>
+      </w:pPr>
+      <w:rPr>
+        <w:u w:val="none"/>
+      </w:rPr>
+    </w:lvl>
+    <w:lvl w:ilvl="5">
+      <w:start w:val="1"/>
+      <w:numFmt w:val="bullet"/>
+      <w:lvlText w:val="■"/>
+      <w:lvlJc w:val="left"/>
+      <w:pPr>
+        <w:ind w:left="4320" w:hanging="360"/>
+      </w:pPr>
+      <w:rPr>
+        <w:u w:val="none"/>
+      </w:rPr>
+    </w:lvl>
+    <w:lvl w:ilvl="6">
+      <w:start w:val="1"/>
+      <w:numFmt w:val="bullet"/>
+      <w:lvlText w:val="●"/>
+      <w:lvlJc w:val="left"/>
+      <w:pPr>
+        <w:ind w:left="5040" w:hanging="360"/>
+      </w:pPr>
+      <w:rPr>
+        <w:u w:val="none"/>
+      </w:rPr>
+    </w:lvl>
+    <w:lvl w:ilvl="7">
+      <w:start w:val="1"/>
+      <w:numFmt w:val="bullet"/>
+      <w:lvlText w:val="○"/>
+      <w:lvlJc w:val="left"/>
+      <w:pPr>
+        <w:ind w:left="5760" w:hanging="360"/>
+      </w:pPr>
+      <w:rPr>
+        <w:u w:val="none"/>
+      </w:rPr>
+    </w:lvl>
+    <w:lvl w:ilvl="8">
+      <w:start w:val="1"/>
+      <w:numFmt w:val="bullet"/>
+      <w:lvlText w:val="■"/>
+      <w:lvlJc w:val="left"/>
+      <w:pPr>
+        <w:ind w:left="6480" w:hanging="360"/>
+      </w:pPr>
+      <w:rPr>
+        <w:u w:val="none"/>
+      </w:rPr>
+    </w:lvl>
+  </w:abstractNum>
+  <w:abstractNum w:abstractNumId="4">
+    <w:lvl w:ilvl="0">
+      <w:start w:val="1"/>
+      <w:numFmt w:val="bullet"/>
+      <w:lvlText w:val="●"/>
+      <w:lvlJc w:val="left"/>
+      <w:pPr>
+        <w:ind w:left="720" w:hanging="360"/>
+      </w:pPr>
+      <w:rPr>
+        <w:u w:val="none"/>
+      </w:rPr>
+    </w:lvl>
+    <w:lvl w:ilvl="1">
+      <w:start w:val="1"/>
+      <w:numFmt w:val="bullet"/>
+      <w:lvlText w:val="○"/>
+      <w:lvlJc w:val="left"/>
+      <w:pPr>
+        <w:ind w:left="1440" w:hanging="360"/>
+      </w:pPr>
+      <w:rPr>
+        <w:u w:val="none"/>
+      </w:rPr>
+    </w:lvl>
+    <w:lvl w:ilvl="2">
+      <w:start w:val="1"/>
+      <w:numFmt w:val="bullet"/>
+      <w:lvlText w:val="■"/>
+      <w:lvlJc w:val="left"/>
+      <w:pPr>
+        <w:ind w:left="2160" w:hanging="360"/>
+      </w:pPr>
+      <w:rPr>
+        <w:u w:val="none"/>
+      </w:rPr>
+    </w:lvl>
+    <w:lvl w:ilvl="3">
+      <w:start w:val="1"/>
+      <w:numFmt w:val="bullet"/>
+      <w:lvlText w:val="●"/>
+      <w:lvlJc w:val="left"/>
+      <w:pPr>
+        <w:ind w:left="2880" w:hanging="360"/>
+      </w:pPr>
+      <w:rPr>
+        <w:u w:val="none"/>
+      </w:rPr>
+    </w:lvl>
+    <w:lvl w:ilvl="4">
+      <w:start w:val="1"/>
+      <w:numFmt w:val="bullet"/>
+      <w:lvlText w:val="○"/>
+      <w:lvlJc w:val="left"/>
+      <w:pPr>
+        <w:ind w:left="3600" w:hanging="360"/>
+      </w:pPr>
+      <w:rPr>
+        <w:u w:val="none"/>
+      </w:rPr>
+    </w:lvl>
+    <w:lvl w:ilvl="5">
+      <w:start w:val="1"/>
+      <w:numFmt w:val="bullet"/>
+      <w:lvlText w:val="■"/>
+      <w:lvlJc w:val="left"/>
+      <w:pPr>
+        <w:ind w:left="4320" w:hanging="360"/>
+      </w:pPr>
+      <w:rPr>
+        <w:u w:val="none"/>
+      </w:rPr>
+    </w:lvl>
+    <w:lvl w:ilvl="6">
+      <w:start w:val="1"/>
+      <w:numFmt w:val="bullet"/>
+      <w:lvlText w:val="●"/>
+      <w:lvlJc w:val="left"/>
+      <w:pPr>
+        <w:ind w:left="5040" w:hanging="360"/>
+      </w:pPr>
+      <w:rPr>
+        <w:u w:val="none"/>
+      </w:rPr>
+    </w:lvl>
+    <w:lvl w:ilvl="7">
+      <w:start w:val="1"/>
+      <w:numFmt w:val="bullet"/>
+      <w:lvlText w:val="○"/>
+      <w:lvlJc w:val="left"/>
+      <w:pPr>
+        <w:ind w:left="5760" w:hanging="360"/>
+      </w:pPr>
+      <w:rPr>
+        <w:u w:val="none"/>
+      </w:rPr>
+    </w:lvl>
+    <w:lvl w:ilvl="8">
+      <w:start w:val="1"/>
+      <w:numFmt w:val="bullet"/>
+      <w:lvlText w:val="■"/>
+      <w:lvlJc w:val="left"/>
+      <w:pPr>
+        <w:ind w:left="6480" w:hanging="360"/>
+      </w:pPr>
+      <w:rPr>
+        <w:u w:val="none"/>
+      </w:rPr>
+    </w:lvl>
+  </w:abstractNum>
+  <w:abstractNum w:abstractNumId="5">
+    <w:lvl w:ilvl="0">
+      <w:start w:val="1"/>
+      <w:numFmt w:val="bullet"/>
+      <w:lvlText w:val="●"/>
+      <w:lvlJc w:val="left"/>
+      <w:pPr>
+        <w:ind w:left="720" w:hanging="360"/>
+      </w:pPr>
+      <w:rPr>
+        <w:u w:val="none"/>
+      </w:rPr>
+    </w:lvl>
+    <w:lvl w:ilvl="1">
+      <w:start w:val="1"/>
+      <w:numFmt w:val="bullet"/>
+      <w:lvlText w:val="○"/>
+      <w:lvlJc w:val="left"/>
+      <w:pPr>
+        <w:ind w:left="1440" w:hanging="360"/>
+      </w:pPr>
+      <w:rPr>
+        <w:u w:val="none"/>
+      </w:rPr>
+    </w:lvl>
+    <w:lvl w:ilvl="2">
+      <w:start w:val="1"/>
+      <w:numFmt w:val="bullet"/>
+      <w:lvlText w:val="■"/>
+      <w:lvlJc w:val="left"/>
+      <w:pPr>
+        <w:ind w:left="2160" w:hanging="360"/>
+      </w:pPr>
+      <w:rPr>
+        <w:u w:val="none"/>
+      </w:rPr>
+    </w:lvl>
+    <w:lvl w:ilvl="3">
+      <w:start w:val="1"/>
+      <w:numFmt w:val="bullet"/>
+      <w:lvlText w:val="●"/>
+      <w:lvlJc w:val="left"/>
+      <w:pPr>
+        <w:ind w:left="2880" w:hanging="360"/>
+      </w:pPr>
+      <w:rPr>
+        <w:u w:val="none"/>
+      </w:rPr>
+    </w:lvl>
+    <w:lvl w:ilvl="4">
+      <w:start w:val="1"/>
+      <w:numFmt w:val="bullet"/>
+      <w:lvlText w:val="○"/>
+      <w:lvlJc w:val="left"/>
+      <w:pPr>
+        <w:ind w:left="3600" w:hanging="360"/>
+      </w:pPr>
+      <w:rPr>
+        <w:u w:val="none"/>
+      </w:rPr>
+    </w:lvl>
+    <w:lvl w:ilvl="5">
+      <w:start w:val="1"/>
+      <w:numFmt w:val="bullet"/>
+      <w:lvlText w:val="■"/>
+      <w:lvlJc w:val="left"/>
+      <w:pPr>
+        <w:ind w:left="4320" w:hanging="360"/>
+      </w:pPr>
+      <w:rPr>
+        <w:u w:val="none"/>
+      </w:rPr>
+    </w:lvl>
+    <w:lvl w:ilvl="6">
+      <w:start w:val="1"/>
+      <w:numFmt w:val="bullet"/>
+      <w:lvlText w:val="●"/>
+      <w:lvlJc w:val="left"/>
+      <w:pPr>
+        <w:ind w:left="5040" w:hanging="360"/>
+      </w:pPr>
+      <w:rPr>
+        <w:u w:val="none"/>
+      </w:rPr>
+    </w:lvl>
+    <w:lvl w:ilvl="7">
+      <w:start w:val="1"/>
+      <w:numFmt w:val="bullet"/>
+      <w:lvlText w:val="○"/>
+      <w:lvlJc w:val="left"/>
+      <w:pPr>
+        <w:ind w:left="5760" w:hanging="360"/>
+      </w:pPr>
+      <w:rPr>
+        <w:u w:val="none"/>
+      </w:rPr>
+    </w:lvl>
+    <w:lvl w:ilvl="8">
+      <w:start w:val="1"/>
+      <w:numFmt w:val="bullet"/>
+      <w:lvlText w:val="■"/>
+      <w:lvlJc w:val="left"/>
+      <w:pPr>
+        <w:ind w:left="6480" w:hanging="360"/>
+      </w:pPr>
+      <w:rPr>
+        <w:u w:val="none"/>
+      </w:rPr>
+    </w:lvl>
+  </w:abstractNum>
+  <w:abstractNum w:abstractNumId="6">
+    <w:lvl w:ilvl="0">
+      <w:start w:val="1"/>
+      <w:numFmt w:val="bullet"/>
+      <w:lvlText w:val="●"/>
+      <w:lvlJc w:val="left"/>
+      <w:pPr>
+        <w:ind w:left="720" w:hanging="360"/>
+      </w:pPr>
+      <w:rPr>
+        <w:u w:val="none"/>
+      </w:rPr>
+    </w:lvl>
+    <w:lvl w:ilvl="1">
+      <w:start w:val="1"/>
+      <w:numFmt w:val="bullet"/>
+      <w:lvlText w:val="○"/>
+      <w:lvlJc w:val="left"/>
+      <w:pPr>
+        <w:ind w:left="1440" w:hanging="360"/>
+      </w:pPr>
+      <w:rPr>
+        <w:u w:val="none"/>
+      </w:rPr>
+    </w:lvl>
+    <w:lvl w:ilvl="2">
+      <w:start w:val="1"/>
+      <w:numFmt w:val="bullet"/>
+      <w:lvlText w:val="■"/>
+      <w:lvlJc w:val="left"/>
+      <w:pPr>
+        <w:ind w:left="2160" w:hanging="360"/>
+      </w:pPr>
+      <w:rPr>
+        <w:u w:val="none"/>
+      </w:rPr>
+    </w:lvl>
+    <w:lvl w:ilvl="3">
+      <w:start w:val="1"/>
+      <w:numFmt w:val="bullet"/>
+      <w:lvlText w:val="●"/>
+      <w:lvlJc w:val="left"/>
+      <w:pPr>
+        <w:ind w:left="2880" w:hanging="360"/>
+      </w:pPr>
+      <w:rPr>
+        <w:u w:val="none"/>
+      </w:rPr>
+    </w:lvl>
+    <w:lvl w:ilvl="4">
+      <w:start w:val="1"/>
+      <w:numFmt w:val="bullet"/>
+      <w:lvlText w:val="○"/>
+      <w:lvlJc w:val="left"/>
+      <w:pPr>
+        <w:ind w:left="3600" w:hanging="360"/>
+      </w:pPr>
+      <w:rPr>
+        <w:u w:val="none"/>
+      </w:rPr>
+    </w:lvl>
+    <w:lvl w:ilvl="5">
+      <w:start w:val="1"/>
+      <w:numFmt w:val="bullet"/>
+      <w:lvlText w:val="■"/>
+      <w:lvlJc w:val="left"/>
+      <w:pPr>
+        <w:ind w:left="4320" w:hanging="360"/>
+      </w:pPr>
+      <w:rPr>
+        <w:u w:val="none"/>
+      </w:rPr>
+    </w:lvl>
+    <w:lvl w:ilvl="6">
+      <w:start w:val="1"/>
+      <w:numFmt w:val="bullet"/>
+      <w:lvlText w:val="●"/>
+      <w:lvlJc w:val="left"/>
+      <w:pPr>
+        <w:ind w:left="5040" w:hanging="360"/>
+      </w:pPr>
+      <w:rPr>
+        <w:u w:val="none"/>
+      </w:rPr>
+    </w:lvl>
+    <w:lvl w:ilvl="7">
+      <w:start w:val="1"/>
+      <w:numFmt w:val="bullet"/>
+      <w:lvlText w:val="○"/>
+      <w:lvlJc w:val="left"/>
+      <w:pPr>
+        <w:ind w:left="5760" w:hanging="360"/>
+      </w:pPr>
+      <w:rPr>
+        <w:u w:val="none"/>
+      </w:rPr>
+    </w:lvl>
+    <w:lvl w:ilvl="8">
+      <w:start w:val="1"/>
+      <w:numFmt w:val="bullet"/>
+      <w:lvlText w:val="■"/>
+      <w:lvlJc w:val="left"/>
+      <w:pPr>
+        <w:ind w:left="6480" w:hanging="360"/>
+      </w:pPr>
+      <w:rPr>
+        <w:u w:val="none"/>
+      </w:rPr>
+    </w:lvl>
+  </w:abstractNum>
+  <w:abstractNum w:abstractNumId="7">
+    <w:lvl w:ilvl="0">
+      <w:start w:val="1"/>
+      <w:numFmt w:val="bullet"/>
+      <w:lvlText w:val="●"/>
+      <w:lvlJc w:val="left"/>
+      <w:pPr>
+        <w:ind w:left="720" w:hanging="360"/>
+      </w:pPr>
+      <w:rPr>
+        <w:u w:val="none"/>
+      </w:rPr>
+    </w:lvl>
+    <w:lvl w:ilvl="1">
+      <w:start w:val="1"/>
+      <w:numFmt w:val="bullet"/>
+      <w:lvlText w:val="○"/>
+      <w:lvlJc w:val="left"/>
+      <w:pPr>
+        <w:ind w:left="1440" w:hanging="360"/>
+      </w:pPr>
+      <w:rPr>
+        <w:u w:val="none"/>
+      </w:rPr>
+    </w:lvl>
+    <w:lvl w:ilvl="2">
+      <w:start w:val="1"/>
+      <w:numFmt w:val="bullet"/>
+      <w:lvlText w:val="■"/>
+      <w:lvlJc w:val="left"/>
+      <w:pPr>
+        <w:ind w:left="2160" w:hanging="360"/>
+      </w:pPr>
+      <w:rPr>
+        <w:u w:val="none"/>
+      </w:rPr>
+    </w:lvl>
+    <w:lvl w:ilvl="3">
+      <w:start w:val="1"/>
+      <w:numFmt w:val="bullet"/>
+      <w:lvlText w:val="●"/>
+      <w:lvlJc w:val="left"/>
+      <w:pPr>
+        <w:ind w:left="2880" w:hanging="360"/>
+      </w:pPr>
+      <w:rPr>
+        <w:u w:val="none"/>
+      </w:rPr>
+    </w:lvl>
+    <w:lvl w:ilvl="4">
+      <w:start w:val="1"/>
+      <w:numFmt w:val="bullet"/>
+      <w:lvlText w:val="○"/>
+      <w:lvlJc w:val="left"/>
+      <w:pPr>
+        <w:ind w:left="3600" w:hanging="360"/>
+      </w:pPr>
+      <w:rPr>
+        <w:u w:val="none"/>
+      </w:rPr>
+    </w:lvl>
+    <w:lvl w:ilvl="5">
+      <w:start w:val="1"/>
+      <w:numFmt w:val="bullet"/>
+      <w:lvlText w:val="■"/>
+      <w:lvlJc w:val="left"/>
+      <w:pPr>
+        <w:ind w:left="4320" w:hanging="360"/>
+      </w:pPr>
+      <w:rPr>
+        <w:u w:val="none"/>
+      </w:rPr>
+    </w:lvl>
+    <w:lvl w:ilvl="6">
+      <w:start w:val="1"/>
+      <w:numFmt w:val="bullet"/>
+      <w:lvlText w:val="●"/>
+      <w:lvlJc w:val="left"/>
+      <w:pPr>
+        <w:ind w:left="5040" w:hanging="360"/>
+      </w:pPr>
+      <w:rPr>
+        <w:u w:val="none"/>
+      </w:rPr>
+    </w:lvl>
+    <w:lvl w:ilvl="7">
+      <w:start w:val="1"/>
+      <w:numFmt w:val="bullet"/>
+      <w:lvlText w:val="○"/>
+      <w:lvlJc w:val="left"/>
+      <w:pPr>
+        <w:ind w:left="5760" w:hanging="360"/>
+      </w:pPr>
+      <w:rPr>
+        <w:u w:val="none"/>
+      </w:rPr>
+    </w:lvl>
+    <w:lvl w:ilvl="8">
+      <w:start w:val="1"/>
+      <w:numFmt w:val="bullet"/>
+      <w:lvlText w:val="■"/>
+      <w:lvlJc w:val="left"/>
+      <w:pPr>
+        <w:ind w:left="6480" w:hanging="360"/>
+      </w:pPr>
+      <w:rPr>
+        <w:u w:val="none"/>
+      </w:rPr>
+    </w:lvl>
+  </w:abstractNum>
+  <w:abstractNum w:abstractNumId="8">
+    <w:lvl w:ilvl="0">
+      <w:start w:val="1"/>
+      <w:numFmt w:val="bullet"/>
+      <w:lvlText w:val="●"/>
+      <w:lvlJc w:val="left"/>
+      <w:pPr>
+        <w:ind w:left="720" w:hanging="360"/>
+      </w:pPr>
+      <w:rPr>
+        <w:u w:val="none"/>
+      </w:rPr>
+    </w:lvl>
+    <w:lvl w:ilvl="1">
+      <w:start w:val="1"/>
+      <w:numFmt w:val="bullet"/>
+      <w:lvlText w:val="○"/>
+      <w:lvlJc w:val="left"/>
+      <w:pPr>
+        <w:ind w:left="1440" w:hanging="360"/>
+      </w:pPr>
+      <w:rPr>
+        <w:u w:val="none"/>
+      </w:rPr>
+    </w:lvl>
+    <w:lvl w:ilvl="2">
+      <w:start w:val="1"/>
+      <w:numFmt w:val="bullet"/>
+      <w:lvlText w:val="■"/>
+      <w:lvlJc w:val="left"/>
+      <w:pPr>
+        <w:ind w:left="2160" w:hanging="360"/>
+      </w:pPr>
+      <w:rPr>
+        <w:u w:val="none"/>
+      </w:rPr>
+    </w:lvl>
+    <w:lvl w:ilvl="3">
+      <w:start w:val="1"/>
+      <w:numFmt w:val="bullet"/>
+      <w:lvlText w:val="●"/>
+      <w:lvlJc w:val="left"/>
+      <w:pPr>
+        <w:ind w:left="2880" w:hanging="360"/>
+      </w:pPr>
+      <w:rPr>
+        <w:u w:val="none"/>
+      </w:rPr>
+    </w:lvl>
+    <w:lvl w:ilvl="4">
+      <w:start w:val="1"/>
+      <w:numFmt w:val="bullet"/>
+      <w:lvlText w:val="○"/>
+      <w:lvlJc w:val="left"/>
+      <w:pPr>
+        <w:ind w:left="3600" w:hanging="360"/>
+      </w:pPr>
+      <w:rPr>
+        <w:u w:val="none"/>
+      </w:rPr>
+    </w:lvl>
+    <w:lvl w:ilvl="5">
+      <w:start w:val="1"/>
+      <w:numFmt w:val="bullet"/>
+      <w:lvlText w:val="■"/>
+      <w:lvlJc w:val="left"/>
+      <w:pPr>
+        <w:ind w:left="4320" w:hanging="360"/>
+      </w:pPr>
+      <w:rPr>
+        <w:u w:val="none"/>
+      </w:rPr>
+    </w:lvl>
+    <w:lvl w:ilvl="6">
+      <w:start w:val="1"/>
+      <w:numFmt w:val="bullet"/>
+      <w:lvlText w:val="●"/>
+      <w:lvlJc w:val="left"/>
+      <w:pPr>
+        <w:ind w:left="5040" w:hanging="360"/>
+      </w:pPr>
+      <w:rPr>
+        <w:u w:val="none"/>
+      </w:rPr>
+    </w:lvl>
+    <w:lvl w:ilvl="7">
+      <w:start w:val="1"/>
+      <w:numFmt w:val="bullet"/>
+      <w:lvlText w:val="○"/>
+      <w:lvlJc w:val="left"/>
+      <w:pPr>
+        <w:ind w:left="5760" w:hanging="360"/>
+      </w:pPr>
+      <w:rPr>
+        <w:u w:val="none"/>
+      </w:rPr>
+    </w:lvl>
+    <w:lvl w:ilvl="8">
+      <w:start w:val="1"/>
+      <w:numFmt w:val="bullet"/>
+      <w:lvlText w:val="■"/>
+      <w:lvlJc w:val="left"/>
+      <w:pPr>
+        <w:ind w:left="6480" w:hanging="360"/>
+      </w:pPr>
+      <w:rPr>
+        <w:u w:val="none"/>
+      </w:rPr>
+    </w:lvl>
+  </w:abstractNum>
+  <w:abstractNum w:abstractNumId="9">
+    <w:lvl w:ilvl="0">
+      <w:start w:val="1"/>
+      <w:numFmt w:val="bullet"/>
+      <w:lvlText w:val="●"/>
+      <w:lvlJc w:val="left"/>
+      <w:pPr>
+        <w:ind w:left="720" w:hanging="360"/>
+      </w:pPr>
+      <w:rPr>
+        <w:u w:val="none"/>
+      </w:rPr>
+    </w:lvl>
+    <w:lvl w:ilvl="1">
+      <w:start w:val="1"/>
+      <w:numFmt w:val="bullet"/>
+      <w:lvlText w:val="○"/>
+      <w:lvlJc w:val="left"/>
+      <w:pPr>
+        <w:ind w:left="1440" w:hanging="360"/>
+      </w:pPr>
+      <w:rPr>
+        <w:u w:val="none"/>
+      </w:rPr>
+    </w:lvl>
+    <w:lvl w:ilvl="2">
+      <w:start w:val="1"/>
+      <w:numFmt w:val="bullet"/>
+      <w:lvlText w:val="■"/>
+      <w:lvlJc w:val="left"/>
+      <w:pPr>
+        <w:ind w:left="2160" w:hanging="360"/>
+      </w:pPr>
+      <w:rPr>
+        <w:u w:val="none"/>
+      </w:rPr>
+    </w:lvl>
+    <w:lvl w:ilvl="3">
+      <w:start w:val="1"/>
+      <w:numFmt w:val="bullet"/>
+      <w:lvlText w:val="●"/>
+      <w:lvlJc w:val="left"/>
+      <w:pPr>
+        <w:ind w:left="2880" w:hanging="360"/>
+      </w:pPr>
+      <w:rPr>
+        <w:u w:val="none"/>
+      </w:rPr>
+    </w:lvl>
+    <w:lvl w:ilvl="4">
+      <w:start w:val="1"/>
+      <w:numFmt w:val="bullet"/>
+      <w:lvlText w:val="○"/>
+      <w:lvlJc w:val="left"/>
+      <w:pPr>
+        <w:ind w:left="3600" w:hanging="360"/>
+      </w:pPr>
+      <w:rPr>
+        <w:u w:val="none"/>
+      </w:rPr>
+    </w:lvl>
+    <w:lvl w:ilvl="5">
+      <w:start w:val="1"/>
+      <w:numFmt w:val="bullet"/>
+      <w:lvlText w:val="■"/>
+      <w:lvlJc w:val="left"/>
+      <w:pPr>
+        <w:ind w:left="4320" w:hanging="360"/>
+      </w:pPr>
+      <w:rPr>
+        <w:u w:val="none"/>
+      </w:rPr>
+    </w:lvl>
+    <w:lvl w:ilvl="6">
+      <w:start w:val="1"/>
+      <w:numFmt w:val="bullet"/>
+      <w:lvlText w:val="●"/>
+      <w:lvlJc w:val="left"/>
+      <w:pPr>
+        <w:ind w:left="5040" w:hanging="360"/>
+      </w:pPr>
+      <w:rPr>
+        <w:u w:val="none"/>
+      </w:rPr>
+    </w:lvl>
+    <w:lvl w:ilvl="7">
+      <w:start w:val="1"/>
+      <w:numFmt w:val="bullet"/>
+      <w:lvlText w:val="○"/>
+      <w:lvlJc w:val="left"/>
+      <w:pPr>
+        <w:ind w:left="5760" w:hanging="360"/>
+      </w:pPr>
+      <w:rPr>
+        <w:u w:val="none"/>
+      </w:rPr>
+    </w:lvl>
+    <w:lvl w:ilvl="8">
+      <w:start w:val="1"/>
+      <w:numFmt w:val="bullet"/>
+      <w:lvlText w:val="■"/>
+      <w:lvlJc w:val="left"/>
+      <w:pPr>
+        <w:ind w:left="6480" w:hanging="360"/>
+      </w:pPr>
+      <w:rPr>
+        <w:u w:val="none"/>
+      </w:rPr>
+    </w:lvl>
+  </w:abstractNum>
+  <w:abstractNum w:abstractNumId="10">
+    <w:lvl w:ilvl="0">
+      <w:start w:val="1"/>
+      <w:numFmt w:val="bullet"/>
+      <w:lvlText w:val="●"/>
+      <w:lvlJc w:val="left"/>
+      <w:pPr>
+        <w:ind w:left="720" w:hanging="360"/>
+      </w:pPr>
+      <w:rPr>
+        <w:u w:val="none"/>
+      </w:rPr>
+    </w:lvl>
+    <w:lvl w:ilvl="1">
+      <w:start w:val="1"/>
+      <w:numFmt w:val="bullet"/>
+      <w:lvlText w:val="○"/>
+      <w:lvlJc w:val="left"/>
+      <w:pPr>
+        <w:ind w:left="1440" w:hanging="360"/>
+      </w:pPr>
+      <w:rPr>
+        <w:u w:val="none"/>
+      </w:rPr>
+    </w:lvl>
+    <w:lvl w:ilvl="2">
+      <w:start w:val="1"/>
+      <w:numFmt w:val="bullet"/>
+      <w:lvlText w:val="■"/>
+      <w:lvlJc w:val="left"/>
+      <w:pPr>
+        <w:ind w:left="2160" w:hanging="360"/>
+      </w:pPr>
+      <w:rPr>
+        <w:u w:val="none"/>
+      </w:rPr>
+    </w:lvl>
+    <w:lvl w:ilvl="3">
+      <w:start w:val="1"/>
+      <w:numFmt w:val="bullet"/>
+      <w:lvlText w:val="●"/>
+      <w:lvlJc w:val="left"/>
+      <w:pPr>
+        <w:ind w:left="2880" w:hanging="360"/>
+      </w:pPr>
+      <w:rPr>
+        <w:u w:val="none"/>
+      </w:rPr>
+    </w:lvl>
+    <w:lvl w:ilvl="4">
+      <w:start w:val="1"/>
+      <w:numFmt w:val="bullet"/>
+      <w:lvlText w:val="○"/>
+      <w:lvlJc w:val="left"/>
+      <w:pPr>
+        <w:ind w:left="3600" w:hanging="360"/>
+      </w:pPr>
+      <w:rPr>
+        <w:u w:val="none"/>
+      </w:rPr>
+    </w:lvl>
+    <w:lvl w:ilvl="5">
+      <w:start w:val="1"/>
+      <w:numFmt w:val="bullet"/>
+      <w:lvlText w:val="■"/>
+      <w:lvlJc w:val="left"/>
+      <w:pPr>
+        <w:ind w:left="4320" w:hanging="360"/>
+      </w:pPr>
+      <w:rPr>
+        <w:u w:val="none"/>
+      </w:rPr>
+    </w:lvl>
+    <w:lvl w:ilvl="6">
+      <w:start w:val="1"/>
+      <w:numFmt w:val="bullet"/>
+      <w:lvlText w:val="●"/>
+      <w:lvlJc w:val="left"/>
+      <w:pPr>
+        <w:ind w:left="5040" w:hanging="360"/>
+      </w:pPr>
+      <w:rPr>
+        <w:u w:val="none"/>
+      </w:rPr>
+    </w:lvl>
+    <w:lvl w:ilvl="7">
+      <w:start w:val="1"/>
+      <w:numFmt w:val="bullet"/>
+      <w:lvlText w:val="○"/>
+      <w:lvlJc w:val="left"/>
+      <w:pPr>
+        <w:ind w:left="5760" w:hanging="360"/>
+      </w:pPr>
+      <w:rPr>
+        <w:u w:val="none"/>
+      </w:rPr>
+    </w:lvl>
+    <w:lvl w:ilvl="8">
+      <w:start w:val="1"/>
+      <w:numFmt w:val="bullet"/>
+      <w:lvlText w:val="■"/>
+      <w:lvlJc w:val="left"/>
+      <w:pPr>
+        <w:ind w:left="6480" w:hanging="360"/>
+      </w:pPr>
+      <w:rPr>
+        <w:u w:val="none"/>
+      </w:rPr>
+    </w:lvl>
+  </w:abstractNum>
+  <w:abstractNum w:abstractNumId="11">
+    <w:lvl w:ilvl="0">
+      <w:start w:val="1"/>
       <w:numFmt w:val="bullet"/>
       <w:lvlText w:val=""/>
       <w:lvlJc w:val="left"/>
@@ -5143,7 +6858,7 @@
       </w:rPr>
     </w:lvl>
   </w:abstractNum>
-  <w:abstractNum w:abstractNumId="3">
+  <w:abstractNum w:abstractNumId="12">
     <w:lvl w:ilvl="0">
       <w:start w:val="1"/>
       <w:numFmt w:val="bullet"/>
@@ -5253,7 +6968,7 @@
       </w:rPr>
     </w:lvl>
   </w:abstractNum>
-  <w:abstractNum w:abstractNumId="4">
+  <w:abstractNum w:abstractNumId="13">
     <w:lvl w:ilvl="0">
       <w:start w:val="1"/>
       <w:numFmt w:val="bullet"/>
@@ -5363,7 +7078,7 @@
       </w:rPr>
     </w:lvl>
   </w:abstractNum>
-  <w:abstractNum w:abstractNumId="5">
+  <w:abstractNum w:abstractNumId="14">
     <w:lvl w:ilvl="0">
       <w:start w:val="1"/>
       <w:numFmt w:val="bullet"/>
@@ -5473,337 +7188,7 @@
       </w:rPr>
     </w:lvl>
   </w:abstractNum>
-  <w:abstractNum w:abstractNumId="6">
-    <w:lvl w:ilvl="0">
-      <w:start w:val="1"/>
-      <w:numFmt w:val="bullet"/>
-      <w:lvlText w:val="●"/>
-      <w:lvlJc w:val="left"/>
-      <w:pPr>
-        <w:ind w:left="720" w:hanging="360"/>
-      </w:pPr>
-      <w:rPr>
-        <w:u w:val="none"/>
-      </w:rPr>
-    </w:lvl>
-    <w:lvl w:ilvl="1">
-      <w:start w:val="1"/>
-      <w:numFmt w:val="bullet"/>
-      <w:lvlText w:val="○"/>
-      <w:lvlJc w:val="left"/>
-      <w:pPr>
-        <w:ind w:left="1440" w:hanging="360"/>
-      </w:pPr>
-      <w:rPr>
-        <w:u w:val="none"/>
-      </w:rPr>
-    </w:lvl>
-    <w:lvl w:ilvl="2">
-      <w:start w:val="1"/>
-      <w:numFmt w:val="bullet"/>
-      <w:lvlText w:val="■"/>
-      <w:lvlJc w:val="left"/>
-      <w:pPr>
-        <w:ind w:left="2160" w:hanging="360"/>
-      </w:pPr>
-      <w:rPr>
-        <w:u w:val="none"/>
-      </w:rPr>
-    </w:lvl>
-    <w:lvl w:ilvl="3">
-      <w:start w:val="1"/>
-      <w:numFmt w:val="bullet"/>
-      <w:lvlText w:val="●"/>
-      <w:lvlJc w:val="left"/>
-      <w:pPr>
-        <w:ind w:left="2880" w:hanging="360"/>
-      </w:pPr>
-      <w:rPr>
-        <w:u w:val="none"/>
-      </w:rPr>
-    </w:lvl>
-    <w:lvl w:ilvl="4">
-      <w:start w:val="1"/>
-      <w:numFmt w:val="bullet"/>
-      <w:lvlText w:val="○"/>
-      <w:lvlJc w:val="left"/>
-      <w:pPr>
-        <w:ind w:left="3600" w:hanging="360"/>
-      </w:pPr>
-      <w:rPr>
-        <w:u w:val="none"/>
-      </w:rPr>
-    </w:lvl>
-    <w:lvl w:ilvl="5">
-      <w:start w:val="1"/>
-      <w:numFmt w:val="bullet"/>
-      <w:lvlText w:val="■"/>
-      <w:lvlJc w:val="left"/>
-      <w:pPr>
-        <w:ind w:left="4320" w:hanging="360"/>
-      </w:pPr>
-      <w:rPr>
-        <w:u w:val="none"/>
-      </w:rPr>
-    </w:lvl>
-    <w:lvl w:ilvl="6">
-      <w:start w:val="1"/>
-      <w:numFmt w:val="bullet"/>
-      <w:lvlText w:val="●"/>
-      <w:lvlJc w:val="left"/>
-      <w:pPr>
-        <w:ind w:left="5040" w:hanging="360"/>
-      </w:pPr>
-      <w:rPr>
-        <w:u w:val="none"/>
-      </w:rPr>
-    </w:lvl>
-    <w:lvl w:ilvl="7">
-      <w:start w:val="1"/>
-      <w:numFmt w:val="bullet"/>
-      <w:lvlText w:val="○"/>
-      <w:lvlJc w:val="left"/>
-      <w:pPr>
-        <w:ind w:left="5760" w:hanging="360"/>
-      </w:pPr>
-      <w:rPr>
-        <w:u w:val="none"/>
-      </w:rPr>
-    </w:lvl>
-    <w:lvl w:ilvl="8">
-      <w:start w:val="1"/>
-      <w:numFmt w:val="bullet"/>
-      <w:lvlText w:val="■"/>
-      <w:lvlJc w:val="left"/>
-      <w:pPr>
-        <w:ind w:left="6480" w:hanging="360"/>
-      </w:pPr>
-      <w:rPr>
-        <w:u w:val="none"/>
-      </w:rPr>
-    </w:lvl>
-  </w:abstractNum>
-  <w:abstractNum w:abstractNumId="7">
-    <w:lvl w:ilvl="0">
-      <w:start w:val="1"/>
-      <w:numFmt w:val="bullet"/>
-      <w:lvlText w:val="●"/>
-      <w:lvlJc w:val="left"/>
-      <w:pPr>
-        <w:ind w:left="720" w:hanging="360"/>
-      </w:pPr>
-      <w:rPr>
-        <w:u w:val="none"/>
-      </w:rPr>
-    </w:lvl>
-    <w:lvl w:ilvl="1">
-      <w:start w:val="1"/>
-      <w:numFmt w:val="bullet"/>
-      <w:lvlText w:val="○"/>
-      <w:lvlJc w:val="left"/>
-      <w:pPr>
-        <w:ind w:left="1440" w:hanging="360"/>
-      </w:pPr>
-      <w:rPr>
-        <w:u w:val="none"/>
-      </w:rPr>
-    </w:lvl>
-    <w:lvl w:ilvl="2">
-      <w:start w:val="1"/>
-      <w:numFmt w:val="bullet"/>
-      <w:lvlText w:val="■"/>
-      <w:lvlJc w:val="left"/>
-      <w:pPr>
-        <w:ind w:left="2160" w:hanging="360"/>
-      </w:pPr>
-      <w:rPr>
-        <w:u w:val="none"/>
-      </w:rPr>
-    </w:lvl>
-    <w:lvl w:ilvl="3">
-      <w:start w:val="1"/>
-      <w:numFmt w:val="bullet"/>
-      <w:lvlText w:val="●"/>
-      <w:lvlJc w:val="left"/>
-      <w:pPr>
-        <w:ind w:left="2880" w:hanging="360"/>
-      </w:pPr>
-      <w:rPr>
-        <w:u w:val="none"/>
-      </w:rPr>
-    </w:lvl>
-    <w:lvl w:ilvl="4">
-      <w:start w:val="1"/>
-      <w:numFmt w:val="bullet"/>
-      <w:lvlText w:val="○"/>
-      <w:lvlJc w:val="left"/>
-      <w:pPr>
-        <w:ind w:left="3600" w:hanging="360"/>
-      </w:pPr>
-      <w:rPr>
-        <w:u w:val="none"/>
-      </w:rPr>
-    </w:lvl>
-    <w:lvl w:ilvl="5">
-      <w:start w:val="1"/>
-      <w:numFmt w:val="bullet"/>
-      <w:lvlText w:val="■"/>
-      <w:lvlJc w:val="left"/>
-      <w:pPr>
-        <w:ind w:left="4320" w:hanging="360"/>
-      </w:pPr>
-      <w:rPr>
-        <w:u w:val="none"/>
-      </w:rPr>
-    </w:lvl>
-    <w:lvl w:ilvl="6">
-      <w:start w:val="1"/>
-      <w:numFmt w:val="bullet"/>
-      <w:lvlText w:val="●"/>
-      <w:lvlJc w:val="left"/>
-      <w:pPr>
-        <w:ind w:left="5040" w:hanging="360"/>
-      </w:pPr>
-      <w:rPr>
-        <w:u w:val="none"/>
-      </w:rPr>
-    </w:lvl>
-    <w:lvl w:ilvl="7">
-      <w:start w:val="1"/>
-      <w:numFmt w:val="bullet"/>
-      <w:lvlText w:val="○"/>
-      <w:lvlJc w:val="left"/>
-      <w:pPr>
-        <w:ind w:left="5760" w:hanging="360"/>
-      </w:pPr>
-      <w:rPr>
-        <w:u w:val="none"/>
-      </w:rPr>
-    </w:lvl>
-    <w:lvl w:ilvl="8">
-      <w:start w:val="1"/>
-      <w:numFmt w:val="bullet"/>
-      <w:lvlText w:val="■"/>
-      <w:lvlJc w:val="left"/>
-      <w:pPr>
-        <w:ind w:left="6480" w:hanging="360"/>
-      </w:pPr>
-      <w:rPr>
-        <w:u w:val="none"/>
-      </w:rPr>
-    </w:lvl>
-  </w:abstractNum>
-  <w:abstractNum w:abstractNumId="8">
-    <w:lvl w:ilvl="0">
-      <w:start w:val="1"/>
-      <w:numFmt w:val="bullet"/>
-      <w:lvlText w:val="●"/>
-      <w:lvlJc w:val="left"/>
-      <w:pPr>
-        <w:ind w:left="720" w:hanging="360"/>
-      </w:pPr>
-      <w:rPr>
-        <w:u w:val="none"/>
-      </w:rPr>
-    </w:lvl>
-    <w:lvl w:ilvl="1">
-      <w:start w:val="1"/>
-      <w:numFmt w:val="bullet"/>
-      <w:lvlText w:val="○"/>
-      <w:lvlJc w:val="left"/>
-      <w:pPr>
-        <w:ind w:left="1440" w:hanging="360"/>
-      </w:pPr>
-      <w:rPr>
-        <w:u w:val="none"/>
-      </w:rPr>
-    </w:lvl>
-    <w:lvl w:ilvl="2">
-      <w:start w:val="1"/>
-      <w:numFmt w:val="bullet"/>
-      <w:lvlText w:val="■"/>
-      <w:lvlJc w:val="left"/>
-      <w:pPr>
-        <w:ind w:left="2160" w:hanging="360"/>
-      </w:pPr>
-      <w:rPr>
-        <w:u w:val="none"/>
-      </w:rPr>
-    </w:lvl>
-    <w:lvl w:ilvl="3">
-      <w:start w:val="1"/>
-      <w:numFmt w:val="bullet"/>
-      <w:lvlText w:val="●"/>
-      <w:lvlJc w:val="left"/>
-      <w:pPr>
-        <w:ind w:left="2880" w:hanging="360"/>
-      </w:pPr>
-      <w:rPr>
-        <w:u w:val="none"/>
-      </w:rPr>
-    </w:lvl>
-    <w:lvl w:ilvl="4">
-      <w:start w:val="1"/>
-      <w:numFmt w:val="bullet"/>
-      <w:lvlText w:val="○"/>
-      <w:lvlJc w:val="left"/>
-      <w:pPr>
-        <w:ind w:left="3600" w:hanging="360"/>
-      </w:pPr>
-      <w:rPr>
-        <w:u w:val="none"/>
-      </w:rPr>
-    </w:lvl>
-    <w:lvl w:ilvl="5">
-      <w:start w:val="1"/>
-      <w:numFmt w:val="bullet"/>
-      <w:lvlText w:val="■"/>
-      <w:lvlJc w:val="left"/>
-      <w:pPr>
-        <w:ind w:left="4320" w:hanging="360"/>
-      </w:pPr>
-      <w:rPr>
-        <w:u w:val="none"/>
-      </w:rPr>
-    </w:lvl>
-    <w:lvl w:ilvl="6">
-      <w:start w:val="1"/>
-      <w:numFmt w:val="bullet"/>
-      <w:lvlText w:val="●"/>
-      <w:lvlJc w:val="left"/>
-      <w:pPr>
-        <w:ind w:left="5040" w:hanging="360"/>
-      </w:pPr>
-      <w:rPr>
-        <w:u w:val="none"/>
-      </w:rPr>
-    </w:lvl>
-    <w:lvl w:ilvl="7">
-      <w:start w:val="1"/>
-      <w:numFmt w:val="bullet"/>
-      <w:lvlText w:val="○"/>
-      <w:lvlJc w:val="left"/>
-      <w:pPr>
-        <w:ind w:left="5760" w:hanging="360"/>
-      </w:pPr>
-      <w:rPr>
-        <w:u w:val="none"/>
-      </w:rPr>
-    </w:lvl>
-    <w:lvl w:ilvl="8">
-      <w:start w:val="1"/>
-      <w:numFmt w:val="bullet"/>
-      <w:lvlText w:val="■"/>
-      <w:lvlJc w:val="left"/>
-      <w:pPr>
-        <w:ind w:left="6480" w:hanging="360"/>
-      </w:pPr>
-      <w:rPr>
-        <w:u w:val="none"/>
-      </w:rPr>
-    </w:lvl>
-  </w:abstractNum>
-  <w:abstractNum w:abstractNumId="9">
+  <w:abstractNum w:abstractNumId="15">
     <w:lvl w:ilvl="0">
       <w:start w:val="17"/>
       <w:numFmt w:val="decimal"/>
@@ -5913,7 +7298,7 @@
       </w:rPr>
     </w:lvl>
   </w:abstractNum>
-  <w:abstractNum w:abstractNumId="10">
+  <w:abstractNum w:abstractNumId="16">
     <w:lvl w:ilvl="0">
       <w:start w:val="1"/>
       <w:numFmt w:val="bullet"/>
@@ -6023,7 +7408,7 @@
       </w:rPr>
     </w:lvl>
   </w:abstractNum>
-  <w:abstractNum w:abstractNumId="11">
+  <w:abstractNum w:abstractNumId="17">
     <w:lvl w:ilvl="0">
       <w:start w:val="1"/>
       <w:numFmt w:val="bullet"/>
@@ -6133,124 +7518,14 @@
       </w:rPr>
     </w:lvl>
   </w:abstractNum>
-  <w:abstractNum w:abstractNumId="12">
-    <w:lvl w:ilvl="0">
-      <w:start w:val="1"/>
-      <w:numFmt w:val="bullet"/>
-      <w:lvlText w:val="●"/>
-      <w:lvlJc w:val="left"/>
-      <w:pPr>
-        <w:ind w:left="720" w:hanging="360"/>
-      </w:pPr>
-      <w:rPr>
-        <w:u w:val="none"/>
-      </w:rPr>
-    </w:lvl>
-    <w:lvl w:ilvl="1">
-      <w:start w:val="1"/>
-      <w:numFmt w:val="bullet"/>
-      <w:lvlText w:val="○"/>
-      <w:lvlJc w:val="left"/>
-      <w:pPr>
-        <w:ind w:left="1440" w:hanging="360"/>
-      </w:pPr>
-      <w:rPr>
-        <w:u w:val="none"/>
-      </w:rPr>
-    </w:lvl>
-    <w:lvl w:ilvl="2">
-      <w:start w:val="1"/>
-      <w:numFmt w:val="bullet"/>
-      <w:lvlText w:val="■"/>
-      <w:lvlJc w:val="left"/>
-      <w:pPr>
-        <w:ind w:left="2160" w:hanging="360"/>
-      </w:pPr>
-      <w:rPr>
-        <w:u w:val="none"/>
-      </w:rPr>
-    </w:lvl>
-    <w:lvl w:ilvl="3">
-      <w:start w:val="1"/>
-      <w:numFmt w:val="bullet"/>
-      <w:lvlText w:val="●"/>
-      <w:lvlJc w:val="left"/>
-      <w:pPr>
-        <w:ind w:left="2880" w:hanging="360"/>
-      </w:pPr>
-      <w:rPr>
-        <w:u w:val="none"/>
-      </w:rPr>
-    </w:lvl>
-    <w:lvl w:ilvl="4">
-      <w:start w:val="1"/>
-      <w:numFmt w:val="bullet"/>
-      <w:lvlText w:val="○"/>
-      <w:lvlJc w:val="left"/>
-      <w:pPr>
-        <w:ind w:left="3600" w:hanging="360"/>
-      </w:pPr>
-      <w:rPr>
-        <w:u w:val="none"/>
-      </w:rPr>
-    </w:lvl>
-    <w:lvl w:ilvl="5">
-      <w:start w:val="1"/>
-      <w:numFmt w:val="bullet"/>
-      <w:lvlText w:val="■"/>
-      <w:lvlJc w:val="left"/>
-      <w:pPr>
-        <w:ind w:left="4320" w:hanging="360"/>
-      </w:pPr>
-      <w:rPr>
-        <w:u w:val="none"/>
-      </w:rPr>
-    </w:lvl>
-    <w:lvl w:ilvl="6">
-      <w:start w:val="1"/>
-      <w:numFmt w:val="bullet"/>
-      <w:lvlText w:val="●"/>
-      <w:lvlJc w:val="left"/>
-      <w:pPr>
-        <w:ind w:left="5040" w:hanging="360"/>
-      </w:pPr>
-      <w:rPr>
-        <w:u w:val="none"/>
-      </w:rPr>
-    </w:lvl>
-    <w:lvl w:ilvl="7">
-      <w:start w:val="1"/>
-      <w:numFmt w:val="bullet"/>
-      <w:lvlText w:val="○"/>
-      <w:lvlJc w:val="left"/>
-      <w:pPr>
-        <w:ind w:left="5760" w:hanging="360"/>
-      </w:pPr>
-      <w:rPr>
-        <w:u w:val="none"/>
-      </w:rPr>
-    </w:lvl>
-    <w:lvl w:ilvl="8">
-      <w:start w:val="1"/>
-      <w:numFmt w:val="bullet"/>
-      <w:lvlText w:val="■"/>
-      <w:lvlJc w:val="left"/>
-      <w:pPr>
-        <w:ind w:left="6480" w:hanging="360"/>
-      </w:pPr>
-      <w:rPr>
-        <w:u w:val="none"/>
-      </w:rPr>
-    </w:lvl>
-  </w:abstractNum>
-  <w:abstractNum w:abstractNumId="13">
+  <w:abstractNum w:abstractNumId="18">
     <w:lvl w:ilvl="0">
       <w:start w:val="1"/>
       <w:numFmt w:val="decimal"/>
       <w:lvlText w:val="%1."/>
       <w:lvlJc w:val="left"/>
       <w:pPr>
-        <w:ind w:left="720" w:hanging="360"/>
+        <w:ind w:left="141.73228346456688" w:hanging="360"/>
       </w:pPr>
       <w:rPr>
         <w:u w:val="none"/>
@@ -6345,556 +7620,6 @@
       <w:numFmt w:val="lowerRoman"/>
       <w:lvlText w:val="%9."/>
       <w:lvlJc w:val="right"/>
-      <w:pPr>
-        <w:ind w:left="6480" w:hanging="360"/>
-      </w:pPr>
-      <w:rPr>
-        <w:u w:val="none"/>
-      </w:rPr>
-    </w:lvl>
-  </w:abstractNum>
-  <w:abstractNum w:abstractNumId="14">
-    <w:lvl w:ilvl="0">
-      <w:start w:val="1"/>
-      <w:numFmt w:val="bullet"/>
-      <w:lvlText w:val="●"/>
-      <w:lvlJc w:val="left"/>
-      <w:pPr>
-        <w:ind w:left="720" w:hanging="360"/>
-      </w:pPr>
-      <w:rPr>
-        <w:u w:val="none"/>
-      </w:rPr>
-    </w:lvl>
-    <w:lvl w:ilvl="1">
-      <w:start w:val="1"/>
-      <w:numFmt w:val="bullet"/>
-      <w:lvlText w:val="○"/>
-      <w:lvlJc w:val="left"/>
-      <w:pPr>
-        <w:ind w:left="1440" w:hanging="360"/>
-      </w:pPr>
-      <w:rPr>
-        <w:u w:val="none"/>
-      </w:rPr>
-    </w:lvl>
-    <w:lvl w:ilvl="2">
-      <w:start w:val="1"/>
-      <w:numFmt w:val="bullet"/>
-      <w:lvlText w:val="■"/>
-      <w:lvlJc w:val="left"/>
-      <w:pPr>
-        <w:ind w:left="2160" w:hanging="360"/>
-      </w:pPr>
-      <w:rPr>
-        <w:u w:val="none"/>
-      </w:rPr>
-    </w:lvl>
-    <w:lvl w:ilvl="3">
-      <w:start w:val="1"/>
-      <w:numFmt w:val="bullet"/>
-      <w:lvlText w:val="●"/>
-      <w:lvlJc w:val="left"/>
-      <w:pPr>
-        <w:ind w:left="2880" w:hanging="360"/>
-      </w:pPr>
-      <w:rPr>
-        <w:u w:val="none"/>
-      </w:rPr>
-    </w:lvl>
-    <w:lvl w:ilvl="4">
-      <w:start w:val="1"/>
-      <w:numFmt w:val="bullet"/>
-      <w:lvlText w:val="○"/>
-      <w:lvlJc w:val="left"/>
-      <w:pPr>
-        <w:ind w:left="3600" w:hanging="360"/>
-      </w:pPr>
-      <w:rPr>
-        <w:u w:val="none"/>
-      </w:rPr>
-    </w:lvl>
-    <w:lvl w:ilvl="5">
-      <w:start w:val="1"/>
-      <w:numFmt w:val="bullet"/>
-      <w:lvlText w:val="■"/>
-      <w:lvlJc w:val="left"/>
-      <w:pPr>
-        <w:ind w:left="4320" w:hanging="360"/>
-      </w:pPr>
-      <w:rPr>
-        <w:u w:val="none"/>
-      </w:rPr>
-    </w:lvl>
-    <w:lvl w:ilvl="6">
-      <w:start w:val="1"/>
-      <w:numFmt w:val="bullet"/>
-      <w:lvlText w:val="●"/>
-      <w:lvlJc w:val="left"/>
-      <w:pPr>
-        <w:ind w:left="5040" w:hanging="360"/>
-      </w:pPr>
-      <w:rPr>
-        <w:u w:val="none"/>
-      </w:rPr>
-    </w:lvl>
-    <w:lvl w:ilvl="7">
-      <w:start w:val="1"/>
-      <w:numFmt w:val="bullet"/>
-      <w:lvlText w:val="○"/>
-      <w:lvlJc w:val="left"/>
-      <w:pPr>
-        <w:ind w:left="5760" w:hanging="360"/>
-      </w:pPr>
-      <w:rPr>
-        <w:u w:val="none"/>
-      </w:rPr>
-    </w:lvl>
-    <w:lvl w:ilvl="8">
-      <w:start w:val="1"/>
-      <w:numFmt w:val="bullet"/>
-      <w:lvlText w:val="■"/>
-      <w:lvlJc w:val="left"/>
-      <w:pPr>
-        <w:ind w:left="6480" w:hanging="360"/>
-      </w:pPr>
-      <w:rPr>
-        <w:u w:val="none"/>
-      </w:rPr>
-    </w:lvl>
-  </w:abstractNum>
-  <w:abstractNum w:abstractNumId="15">
-    <w:lvl w:ilvl="0">
-      <w:start w:val="1"/>
-      <w:numFmt w:val="decimal"/>
-      <w:lvlText w:val="%1."/>
-      <w:lvlJc w:val="left"/>
-      <w:pPr>
-        <w:ind w:left="141.73228346456688" w:hanging="360"/>
-      </w:pPr>
-      <w:rPr>
-        <w:u w:val="none"/>
-      </w:rPr>
-    </w:lvl>
-    <w:lvl w:ilvl="1">
-      <w:start w:val="1"/>
-      <w:numFmt w:val="lowerLetter"/>
-      <w:lvlText w:val="%2."/>
-      <w:lvlJc w:val="left"/>
-      <w:pPr>
-        <w:ind w:left="1440" w:hanging="360"/>
-      </w:pPr>
-      <w:rPr>
-        <w:u w:val="none"/>
-      </w:rPr>
-    </w:lvl>
-    <w:lvl w:ilvl="2">
-      <w:start w:val="1"/>
-      <w:numFmt w:val="lowerRoman"/>
-      <w:lvlText w:val="%3."/>
-      <w:lvlJc w:val="right"/>
-      <w:pPr>
-        <w:ind w:left="2160" w:hanging="360"/>
-      </w:pPr>
-      <w:rPr>
-        <w:u w:val="none"/>
-      </w:rPr>
-    </w:lvl>
-    <w:lvl w:ilvl="3">
-      <w:start w:val="1"/>
-      <w:numFmt w:val="decimal"/>
-      <w:lvlText w:val="%4."/>
-      <w:lvlJc w:val="left"/>
-      <w:pPr>
-        <w:ind w:left="2880" w:hanging="360"/>
-      </w:pPr>
-      <w:rPr>
-        <w:u w:val="none"/>
-      </w:rPr>
-    </w:lvl>
-    <w:lvl w:ilvl="4">
-      <w:start w:val="1"/>
-      <w:numFmt w:val="lowerLetter"/>
-      <w:lvlText w:val="%5."/>
-      <w:lvlJc w:val="left"/>
-      <w:pPr>
-        <w:ind w:left="3600" w:hanging="360"/>
-      </w:pPr>
-      <w:rPr>
-        <w:u w:val="none"/>
-      </w:rPr>
-    </w:lvl>
-    <w:lvl w:ilvl="5">
-      <w:start w:val="1"/>
-      <w:numFmt w:val="lowerRoman"/>
-      <w:lvlText w:val="%6."/>
-      <w:lvlJc w:val="right"/>
-      <w:pPr>
-        <w:ind w:left="4320" w:hanging="360"/>
-      </w:pPr>
-      <w:rPr>
-        <w:u w:val="none"/>
-      </w:rPr>
-    </w:lvl>
-    <w:lvl w:ilvl="6">
-      <w:start w:val="1"/>
-      <w:numFmt w:val="decimal"/>
-      <w:lvlText w:val="%7."/>
-      <w:lvlJc w:val="left"/>
-      <w:pPr>
-        <w:ind w:left="5040" w:hanging="360"/>
-      </w:pPr>
-      <w:rPr>
-        <w:u w:val="none"/>
-      </w:rPr>
-    </w:lvl>
-    <w:lvl w:ilvl="7">
-      <w:start w:val="1"/>
-      <w:numFmt w:val="lowerLetter"/>
-      <w:lvlText w:val="%8."/>
-      <w:lvlJc w:val="left"/>
-      <w:pPr>
-        <w:ind w:left="5760" w:hanging="360"/>
-      </w:pPr>
-      <w:rPr>
-        <w:u w:val="none"/>
-      </w:rPr>
-    </w:lvl>
-    <w:lvl w:ilvl="8">
-      <w:start w:val="1"/>
-      <w:numFmt w:val="lowerRoman"/>
-      <w:lvlText w:val="%9."/>
-      <w:lvlJc w:val="right"/>
-      <w:pPr>
-        <w:ind w:left="6480" w:hanging="360"/>
-      </w:pPr>
-      <w:rPr>
-        <w:u w:val="none"/>
-      </w:rPr>
-    </w:lvl>
-  </w:abstractNum>
-  <w:abstractNum w:abstractNumId="16">
-    <w:lvl w:ilvl="0">
-      <w:start w:val="1"/>
-      <w:numFmt w:val="bullet"/>
-      <w:lvlText w:val="●"/>
-      <w:lvlJc w:val="left"/>
-      <w:pPr>
-        <w:ind w:left="720" w:hanging="360"/>
-      </w:pPr>
-      <w:rPr>
-        <w:u w:val="none"/>
-      </w:rPr>
-    </w:lvl>
-    <w:lvl w:ilvl="1">
-      <w:start w:val="1"/>
-      <w:numFmt w:val="bullet"/>
-      <w:lvlText w:val="○"/>
-      <w:lvlJc w:val="left"/>
-      <w:pPr>
-        <w:ind w:left="1440" w:hanging="360"/>
-      </w:pPr>
-      <w:rPr>
-        <w:u w:val="none"/>
-      </w:rPr>
-    </w:lvl>
-    <w:lvl w:ilvl="2">
-      <w:start w:val="1"/>
-      <w:numFmt w:val="bullet"/>
-      <w:lvlText w:val="■"/>
-      <w:lvlJc w:val="left"/>
-      <w:pPr>
-        <w:ind w:left="2160" w:hanging="360"/>
-      </w:pPr>
-      <w:rPr>
-        <w:u w:val="none"/>
-      </w:rPr>
-    </w:lvl>
-    <w:lvl w:ilvl="3">
-      <w:start w:val="1"/>
-      <w:numFmt w:val="bullet"/>
-      <w:lvlText w:val="●"/>
-      <w:lvlJc w:val="left"/>
-      <w:pPr>
-        <w:ind w:left="2880" w:hanging="360"/>
-      </w:pPr>
-      <w:rPr>
-        <w:u w:val="none"/>
-      </w:rPr>
-    </w:lvl>
-    <w:lvl w:ilvl="4">
-      <w:start w:val="1"/>
-      <w:numFmt w:val="bullet"/>
-      <w:lvlText w:val="○"/>
-      <w:lvlJc w:val="left"/>
-      <w:pPr>
-        <w:ind w:left="3600" w:hanging="360"/>
-      </w:pPr>
-      <w:rPr>
-        <w:u w:val="none"/>
-      </w:rPr>
-    </w:lvl>
-    <w:lvl w:ilvl="5">
-      <w:start w:val="1"/>
-      <w:numFmt w:val="bullet"/>
-      <w:lvlText w:val="■"/>
-      <w:lvlJc w:val="left"/>
-      <w:pPr>
-        <w:ind w:left="4320" w:hanging="360"/>
-      </w:pPr>
-      <w:rPr>
-        <w:u w:val="none"/>
-      </w:rPr>
-    </w:lvl>
-    <w:lvl w:ilvl="6">
-      <w:start w:val="1"/>
-      <w:numFmt w:val="bullet"/>
-      <w:lvlText w:val="●"/>
-      <w:lvlJc w:val="left"/>
-      <w:pPr>
-        <w:ind w:left="5040" w:hanging="360"/>
-      </w:pPr>
-      <w:rPr>
-        <w:u w:val="none"/>
-      </w:rPr>
-    </w:lvl>
-    <w:lvl w:ilvl="7">
-      <w:start w:val="1"/>
-      <w:numFmt w:val="bullet"/>
-      <w:lvlText w:val="○"/>
-      <w:lvlJc w:val="left"/>
-      <w:pPr>
-        <w:ind w:left="5760" w:hanging="360"/>
-      </w:pPr>
-      <w:rPr>
-        <w:u w:val="none"/>
-      </w:rPr>
-    </w:lvl>
-    <w:lvl w:ilvl="8">
-      <w:start w:val="1"/>
-      <w:numFmt w:val="bullet"/>
-      <w:lvlText w:val="■"/>
-      <w:lvlJc w:val="left"/>
-      <w:pPr>
-        <w:ind w:left="6480" w:hanging="360"/>
-      </w:pPr>
-      <w:rPr>
-        <w:u w:val="none"/>
-      </w:rPr>
-    </w:lvl>
-  </w:abstractNum>
-  <w:abstractNum w:abstractNumId="17">
-    <w:lvl w:ilvl="0">
-      <w:start w:val="1"/>
-      <w:numFmt w:val="bullet"/>
-      <w:lvlText w:val="●"/>
-      <w:lvlJc w:val="left"/>
-      <w:pPr>
-        <w:ind w:left="720" w:hanging="360"/>
-      </w:pPr>
-      <w:rPr>
-        <w:u w:val="none"/>
-      </w:rPr>
-    </w:lvl>
-    <w:lvl w:ilvl="1">
-      <w:start w:val="1"/>
-      <w:numFmt w:val="bullet"/>
-      <w:lvlText w:val="○"/>
-      <w:lvlJc w:val="left"/>
-      <w:pPr>
-        <w:ind w:left="1440" w:hanging="360"/>
-      </w:pPr>
-      <w:rPr>
-        <w:u w:val="none"/>
-      </w:rPr>
-    </w:lvl>
-    <w:lvl w:ilvl="2">
-      <w:start w:val="1"/>
-      <w:numFmt w:val="bullet"/>
-      <w:lvlText w:val="■"/>
-      <w:lvlJc w:val="left"/>
-      <w:pPr>
-        <w:ind w:left="2160" w:hanging="360"/>
-      </w:pPr>
-      <w:rPr>
-        <w:u w:val="none"/>
-      </w:rPr>
-    </w:lvl>
-    <w:lvl w:ilvl="3">
-      <w:start w:val="1"/>
-      <w:numFmt w:val="bullet"/>
-      <w:lvlText w:val="●"/>
-      <w:lvlJc w:val="left"/>
-      <w:pPr>
-        <w:ind w:left="2880" w:hanging="360"/>
-      </w:pPr>
-      <w:rPr>
-        <w:u w:val="none"/>
-      </w:rPr>
-    </w:lvl>
-    <w:lvl w:ilvl="4">
-      <w:start w:val="1"/>
-      <w:numFmt w:val="bullet"/>
-      <w:lvlText w:val="○"/>
-      <w:lvlJc w:val="left"/>
-      <w:pPr>
-        <w:ind w:left="3600" w:hanging="360"/>
-      </w:pPr>
-      <w:rPr>
-        <w:u w:val="none"/>
-      </w:rPr>
-    </w:lvl>
-    <w:lvl w:ilvl="5">
-      <w:start w:val="1"/>
-      <w:numFmt w:val="bullet"/>
-      <w:lvlText w:val="■"/>
-      <w:lvlJc w:val="left"/>
-      <w:pPr>
-        <w:ind w:left="4320" w:hanging="360"/>
-      </w:pPr>
-      <w:rPr>
-        <w:u w:val="none"/>
-      </w:rPr>
-    </w:lvl>
-    <w:lvl w:ilvl="6">
-      <w:start w:val="1"/>
-      <w:numFmt w:val="bullet"/>
-      <w:lvlText w:val="●"/>
-      <w:lvlJc w:val="left"/>
-      <w:pPr>
-        <w:ind w:left="5040" w:hanging="360"/>
-      </w:pPr>
-      <w:rPr>
-        <w:u w:val="none"/>
-      </w:rPr>
-    </w:lvl>
-    <w:lvl w:ilvl="7">
-      <w:start w:val="1"/>
-      <w:numFmt w:val="bullet"/>
-      <w:lvlText w:val="○"/>
-      <w:lvlJc w:val="left"/>
-      <w:pPr>
-        <w:ind w:left="5760" w:hanging="360"/>
-      </w:pPr>
-      <w:rPr>
-        <w:u w:val="none"/>
-      </w:rPr>
-    </w:lvl>
-    <w:lvl w:ilvl="8">
-      <w:start w:val="1"/>
-      <w:numFmt w:val="bullet"/>
-      <w:lvlText w:val="■"/>
-      <w:lvlJc w:val="left"/>
-      <w:pPr>
-        <w:ind w:left="6480" w:hanging="360"/>
-      </w:pPr>
-      <w:rPr>
-        <w:u w:val="none"/>
-      </w:rPr>
-    </w:lvl>
-  </w:abstractNum>
-  <w:abstractNum w:abstractNumId="18">
-    <w:lvl w:ilvl="0">
-      <w:start w:val="1"/>
-      <w:numFmt w:val="bullet"/>
-      <w:lvlText w:val="●"/>
-      <w:lvlJc w:val="left"/>
-      <w:pPr>
-        <w:ind w:left="720" w:hanging="360"/>
-      </w:pPr>
-      <w:rPr>
-        <w:u w:val="none"/>
-      </w:rPr>
-    </w:lvl>
-    <w:lvl w:ilvl="1">
-      <w:start w:val="1"/>
-      <w:numFmt w:val="bullet"/>
-      <w:lvlText w:val="○"/>
-      <w:lvlJc w:val="left"/>
-      <w:pPr>
-        <w:ind w:left="1440" w:hanging="360"/>
-      </w:pPr>
-      <w:rPr>
-        <w:u w:val="none"/>
-      </w:rPr>
-    </w:lvl>
-    <w:lvl w:ilvl="2">
-      <w:start w:val="1"/>
-      <w:numFmt w:val="bullet"/>
-      <w:lvlText w:val="■"/>
-      <w:lvlJc w:val="left"/>
-      <w:pPr>
-        <w:ind w:left="2160" w:hanging="360"/>
-      </w:pPr>
-      <w:rPr>
-        <w:u w:val="none"/>
-      </w:rPr>
-    </w:lvl>
-    <w:lvl w:ilvl="3">
-      <w:start w:val="1"/>
-      <w:numFmt w:val="bullet"/>
-      <w:lvlText w:val="●"/>
-      <w:lvlJc w:val="left"/>
-      <w:pPr>
-        <w:ind w:left="2880" w:hanging="360"/>
-      </w:pPr>
-      <w:rPr>
-        <w:u w:val="none"/>
-      </w:rPr>
-    </w:lvl>
-    <w:lvl w:ilvl="4">
-      <w:start w:val="1"/>
-      <w:numFmt w:val="bullet"/>
-      <w:lvlText w:val="○"/>
-      <w:lvlJc w:val="left"/>
-      <w:pPr>
-        <w:ind w:left="3600" w:hanging="360"/>
-      </w:pPr>
-      <w:rPr>
-        <w:u w:val="none"/>
-      </w:rPr>
-    </w:lvl>
-    <w:lvl w:ilvl="5">
-      <w:start w:val="1"/>
-      <w:numFmt w:val="bullet"/>
-      <w:lvlText w:val="■"/>
-      <w:lvlJc w:val="left"/>
-      <w:pPr>
-        <w:ind w:left="4320" w:hanging="360"/>
-      </w:pPr>
-      <w:rPr>
-        <w:u w:val="none"/>
-      </w:rPr>
-    </w:lvl>
-    <w:lvl w:ilvl="6">
-      <w:start w:val="1"/>
-      <w:numFmt w:val="bullet"/>
-      <w:lvlText w:val="●"/>
-      <w:lvlJc w:val="left"/>
-      <w:pPr>
-        <w:ind w:left="5040" w:hanging="360"/>
-      </w:pPr>
-      <w:rPr>
-        <w:u w:val="none"/>
-      </w:rPr>
-    </w:lvl>
-    <w:lvl w:ilvl="7">
-      <w:start w:val="1"/>
-      <w:numFmt w:val="bullet"/>
-      <w:lvlText w:val="○"/>
-      <w:lvlJc w:val="left"/>
-      <w:pPr>
-        <w:ind w:left="5760" w:hanging="360"/>
-      </w:pPr>
-      <w:rPr>
-        <w:u w:val="none"/>
-      </w:rPr>
-    </w:lvl>
-    <w:lvl w:ilvl="8">
-      <w:start w:val="1"/>
-      <w:numFmt w:val="bullet"/>
-      <w:lvlText w:val="■"/>
-      <w:lvlJc w:val="left"/>
       <w:pPr>
         <w:ind w:left="6480" w:hanging="360"/>
       </w:pPr>
@@ -7005,13 +7730,13 @@
     <w:pPr>
       <w:keepNext w:val="1"/>
       <w:keepLines w:val="1"/>
-      <w:pageBreakBefore w:val="0"/>
       <w:spacing w:after="120" w:before="360" w:lineRule="auto"/>
+      <w:ind w:left="141.73228346456688" w:hanging="360"/>
     </w:pPr>
     <w:rPr>
-      <w:b w:val="0"/>
-      <w:sz w:val="32"/>
-      <w:szCs w:val="32"/>
+      <w:b w:val="1"/>
+      <w:sz w:val="28"/>
+      <w:szCs w:val="28"/>
     </w:rPr>
   </w:style>
   <w:style w:type="paragraph" w:styleId="Heading3">

</xml_diff>